<commit_message>
Rename LED ARRAY HAL
</commit_message>
<xml_diff>
--- a/Documentation/Code-Control LED Array.docx
+++ b/Documentation/Code-Control LED Array.docx
@@ -1896,6 +1896,21 @@
                                 <w:szCs w:val="20"/>
                               </w:rPr>
                             </w:pPr>
+                            <w:r>
+                              <w:rPr>
+                                <w:sz w:val="20"/>
+                                <w:szCs w:val="20"/>
+                              </w:rPr>
+                              <w:t>maybe the LED memory buffers.</w:t>
+                            </w:r>
+                          </w:p>
+                          <w:p>
+                            <w:pPr>
+                              <w:rPr>
+                                <w:sz w:val="20"/>
+                                <w:szCs w:val="20"/>
+                              </w:rPr>
+                            </w:pPr>
                           </w:p>
                         </w:txbxContent>
                       </wps:txbx>
@@ -1919,7 +1934,7 @@
           </mc:Choice>
           <mc:Fallback>
             <w:pict>
-              <v:roundrect w14:anchorId="36E9362B" id="Rounded Rectangle 1" o:spid="_x0000_s1031" style="position:absolute;margin-left:24.05pt;margin-top:14.55pt;width:234.15pt;height:200.3pt;z-index:251692032;visibility:visible;mso-wrap-style:square;mso-width-percent:0;mso-height-percent:0;mso-wrap-distance-left:9pt;mso-wrap-distance-top:0;mso-wrap-distance-right:9pt;mso-wrap-distance-bottom:0;mso-position-horizontal:absolute;mso-position-horizontal-relative:text;mso-position-vertical:absolute;mso-position-vertical-relative:text;mso-width-percent:0;mso-height-percent:0;mso-width-relative:margin;mso-height-relative:margin;v-text-anchor:middle" arcsize="10923f" o:gfxdata="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" fillcolor="#70ad47 [3209]" strokecolor="#375623 [1609]" strokeweight="1pt">
+              <v:roundrect w14:anchorId="36E9362B" id="Rounded Rectangle 1" o:spid="_x0000_s1031" style="position:absolute;margin-left:24.05pt;margin-top:14.55pt;width:234.15pt;height:200.3pt;z-index:251692032;visibility:visible;mso-wrap-style:square;mso-width-percent:0;mso-height-percent:0;mso-wrap-distance-left:9pt;mso-wrap-distance-top:0;mso-wrap-distance-right:9pt;mso-wrap-distance-bottom:0;mso-position-horizontal:absolute;mso-position-horizontal-relative:text;mso-position-vertical:absolute;mso-position-vertical-relative:text;mso-width-percent:0;mso-height-percent:0;mso-width-relative:margin;mso-height-relative:margin;v-text-anchor:middle" arcsize="10923f" o:gfxdata="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" fillcolor="#70ad47 [3209]" strokecolor="#375623 [1609]" strokeweight="1pt">
                 <v:stroke joinstyle="miter"/>
                 <v:textbox inset="3.6pt,0,3.6pt,0">
                   <w:txbxContent>
@@ -2189,6 +2204,21 @@
                           <w:szCs w:val="20"/>
                         </w:rPr>
                       </w:pPr>
+                    </w:p>
+                    <w:p>
+                      <w:pPr>
+                        <w:rPr>
+                          <w:sz w:val="20"/>
+                          <w:szCs w:val="20"/>
+                        </w:rPr>
+                      </w:pPr>
+                      <w:r>
+                        <w:rPr>
+                          <w:sz w:val="20"/>
+                          <w:szCs w:val="20"/>
+                        </w:rPr>
+                        <w:t>maybe the LED memory buffers.</w:t>
+                      </w:r>
                     </w:p>
                     <w:p>
                       <w:pPr>
@@ -2440,10 +2470,7 @@
     <w:p/>
     <w:p/>
     <w:p/>
-    <w:p>
-      <w:bookmarkStart w:id="0" w:name="_GoBack"/>
-      <w:bookmarkEnd w:id="0"/>
-    </w:p>
+    <w:p/>
     <w:p/>
     <w:p/>
     <w:p>
@@ -2534,13 +2561,15 @@
                                 <w:szCs w:val="20"/>
                               </w:rPr>
                             </w:pPr>
+                            <w:bookmarkStart w:id="0" w:name="_GoBack"/>
+                            <w:bookmarkEnd w:id="0"/>
                             <w:proofErr w:type="spellStart"/>
                             <w:r>
                               <w:rPr>
                                 <w:sz w:val="20"/>
                                 <w:szCs w:val="20"/>
                               </w:rPr>
-                              <w:t>FastLED</w:t>
+                              <w:t>src</w:t>
                             </w:r>
                             <w:proofErr w:type="spellEnd"/>
                             <w:r>
@@ -2548,7 +2577,7 @@
                                 <w:sz w:val="20"/>
                                 <w:szCs w:val="20"/>
                               </w:rPr>
-                              <w:t xml:space="preserve"> Library (.h, .c, </w:t>
+                              <w:t>/</w:t>
                             </w:r>
                             <w:proofErr w:type="spellStart"/>
                             <w:r>
@@ -2556,7 +2585,14 @@
                                 <w:sz w:val="20"/>
                                 <w:szCs w:val="20"/>
                               </w:rPr>
-                              <w:t>config.h</w:t>
+                              <w:t>F</w:t>
+                            </w:r>
+                            <w:r>
+                              <w:rPr>
+                                <w:sz w:val="20"/>
+                                <w:szCs w:val="20"/>
+                              </w:rPr>
+                              <w:t>astLED</w:t>
                             </w:r>
                             <w:proofErr w:type="spellEnd"/>
                             <w:r>
@@ -2564,7 +2600,7 @@
                                 <w:sz w:val="20"/>
                                 <w:szCs w:val="20"/>
                               </w:rPr>
-                              <w:t xml:space="preserve">): </w:t>
+                              <w:t xml:space="preserve"> Library</w:t>
                             </w:r>
                           </w:p>
                           <w:p>
@@ -2632,7 +2668,7 @@
           </mc:Choice>
           <mc:Fallback>
             <w:pict>
-              <v:roundrect w14:anchorId="080FF7C2" id="Rounded Rectangle 15" o:spid="_x0000_s1033" style="position:absolute;margin-left:24.05pt;margin-top:4.6pt;width:234.15pt;height:177.8pt;z-index:251693056;visibility:visible;mso-wrap-style:square;mso-width-percent:0;mso-height-percent:0;mso-wrap-distance-left:9pt;mso-wrap-distance-top:0;mso-wrap-distance-right:9pt;mso-wrap-distance-bottom:0;mso-position-horizontal:absolute;mso-position-horizontal-relative:text;mso-position-vertical:absolute;mso-position-vertical-relative:text;mso-width-percent:0;mso-height-percent:0;mso-width-relative:margin;mso-height-relative:margin;v-text-anchor:middle" arcsize="10923f" o:gfxdata="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" fillcolor="#82a0d7 [2164]" strokecolor="#4472c4 [3204]" strokeweight=".5pt">
+              <v:roundrect w14:anchorId="080FF7C2" id="Rounded Rectangle 15" o:spid="_x0000_s1033" style="position:absolute;margin-left:24.05pt;margin-top:4.6pt;width:234.15pt;height:177.8pt;z-index:251693056;visibility:visible;mso-wrap-style:square;mso-width-percent:0;mso-height-percent:0;mso-wrap-distance-left:9pt;mso-wrap-distance-top:0;mso-wrap-distance-right:9pt;mso-wrap-distance-bottom:0;mso-position-horizontal:absolute;mso-position-horizontal-relative:text;mso-position-vertical:absolute;mso-position-vertical-relative:text;mso-width-percent:0;mso-height-percent:0;mso-width-relative:margin;mso-height-relative:margin;v-text-anchor:middle" arcsize="10923f" o:gfxdata="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" fillcolor="#82a0d7 [2164]" strokecolor="#4472c4 [3204]" strokeweight=".5pt">
                 <v:fill color2="#678ccf [2612]" rotate="t" colors="0 #a8b7df;.5 #9aabd9;1 #879ed7" focus="100%" type="gradient">
                   <o:fill v:ext="view" type="gradientUnscaled"/>
                 </v:fill>
@@ -2677,13 +2713,15 @@
                           <w:szCs w:val="20"/>
                         </w:rPr>
                       </w:pPr>
+                      <w:bookmarkStart w:id="1" w:name="_GoBack"/>
+                      <w:bookmarkEnd w:id="1"/>
                       <w:proofErr w:type="spellStart"/>
                       <w:r>
                         <w:rPr>
                           <w:sz w:val="20"/>
                           <w:szCs w:val="20"/>
                         </w:rPr>
-                        <w:t>FastLED</w:t>
+                        <w:t>src</w:t>
                       </w:r>
                       <w:proofErr w:type="spellEnd"/>
                       <w:r>
@@ -2691,7 +2729,7 @@
                           <w:sz w:val="20"/>
                           <w:szCs w:val="20"/>
                         </w:rPr>
-                        <w:t xml:space="preserve"> Library (.h, .c, </w:t>
+                        <w:t>/</w:t>
                       </w:r>
                       <w:proofErr w:type="spellStart"/>
                       <w:r>
@@ -2699,7 +2737,14 @@
                           <w:sz w:val="20"/>
                           <w:szCs w:val="20"/>
                         </w:rPr>
-                        <w:t>config.h</w:t>
+                        <w:t>F</w:t>
+                      </w:r>
+                      <w:r>
+                        <w:rPr>
+                          <w:sz w:val="20"/>
+                          <w:szCs w:val="20"/>
+                        </w:rPr>
+                        <w:t>astLED</w:t>
                       </w:r>
                       <w:proofErr w:type="spellEnd"/>
                       <w:r>
@@ -2707,7 +2752,7 @@
                           <w:sz w:val="20"/>
                           <w:szCs w:val="20"/>
                         </w:rPr>
-                        <w:t xml:space="preserve">): </w:t>
+                        <w:t xml:space="preserve"> Library</w:t>
                       </w:r>
                     </w:p>
                     <w:p>
@@ -2832,25 +2877,7 @@
                                 <w:sz w:val="20"/>
                                 <w:szCs w:val="20"/>
                               </w:rPr>
-                              <w:t>Core_</w:t>
-                            </w:r>
-                            <w:r>
-                              <w:rPr>
-                                <w:b/>
-                                <w:bCs/>
-                                <w:sz w:val="20"/>
-                                <w:szCs w:val="20"/>
-                              </w:rPr>
-                              <w:t>Mem_</w:t>
-                            </w:r>
-                            <w:r>
-                              <w:rPr>
-                                <w:b/>
-                                <w:bCs/>
-                                <w:sz w:val="20"/>
-                                <w:szCs w:val="20"/>
-                              </w:rPr>
-                              <w:t>Driver</w:t>
+                              <w:t>FastLED</w:t>
                             </w:r>
                             <w:r>
                               <w:rPr>
@@ -2900,35 +2927,37 @@
                                 <w:sz w:val="20"/>
                                 <w:szCs w:val="20"/>
                               </w:rPr>
-                              <w:t>…</w:t>
-                            </w:r>
-                            <w:r>
-                              <w:rPr>
-                                <w:sz w:val="20"/>
-                                <w:szCs w:val="20"/>
-                              </w:rPr>
-                              <w:t xml:space="preserve">, maybe the </w:t>
-                            </w:r>
-                            <w:r>
-                              <w:rPr>
-                                <w:sz w:val="20"/>
-                                <w:szCs w:val="20"/>
-                              </w:rPr>
-                              <w:t>LED</w:t>
-                            </w:r>
-                            <w:r>
-                              <w:rPr>
-                                <w:sz w:val="20"/>
-                                <w:szCs w:val="20"/>
-                              </w:rPr>
-                              <w:t xml:space="preserve"> memory buffer</w:t>
-                            </w:r>
-                            <w:r>
-                              <w:rPr>
-                                <w:sz w:val="20"/>
-                                <w:szCs w:val="20"/>
-                              </w:rPr>
-                              <w:t>s</w:t>
+                              <w:t xml:space="preserve">my custom </w:t>
+                            </w:r>
+                            <w:r>
+                              <w:rPr>
+                                <w:sz w:val="20"/>
+                                <w:szCs w:val="20"/>
+                              </w:rPr>
+                              <w:t xml:space="preserve">LED array params for </w:t>
+                            </w:r>
+                            <w:r>
+                              <w:rPr>
+                                <w:sz w:val="20"/>
+                                <w:szCs w:val="20"/>
+                              </w:rPr>
+                              <w:t xml:space="preserve">the </w:t>
+                            </w:r>
+                            <w:proofErr w:type="spellStart"/>
+                            <w:r>
+                              <w:rPr>
+                                <w:sz w:val="20"/>
+                                <w:szCs w:val="20"/>
+                              </w:rPr>
+                              <w:t>FastLED</w:t>
+                            </w:r>
+                            <w:proofErr w:type="spellEnd"/>
+                            <w:r>
+                              <w:rPr>
+                                <w:sz w:val="20"/>
+                                <w:szCs w:val="20"/>
+                              </w:rPr>
+                              <w:t xml:space="preserve"> library</w:t>
                             </w:r>
                             <w:r>
                               <w:rPr>
@@ -2960,7 +2989,7 @@
           </mc:Choice>
           <mc:Fallback>
             <w:pict>
-              <v:roundrect w14:anchorId="02328546" id="Rounded Rectangle 3" o:spid="_x0000_s1034" style="position:absolute;margin-left:273.85pt;margin-top:8.6pt;width:240.75pt;height:40.85pt;z-index:251696128;visibility:visible;mso-wrap-style:square;mso-width-percent:0;mso-height-percent:0;mso-wrap-distance-left:9pt;mso-wrap-distance-top:0;mso-wrap-distance-right:9pt;mso-wrap-distance-bottom:0;mso-position-horizontal:absolute;mso-position-horizontal-relative:text;mso-position-vertical:absolute;mso-position-vertical-relative:text;mso-width-percent:0;mso-height-percent:0;mso-width-relative:margin;mso-height-relative:margin;v-text-anchor:middle" arcsize="10923f" o:gfxdata="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" fillcolor="#82a0d7 [2164]" strokecolor="#4472c4 [3204]" strokeweight=".5pt">
+              <v:roundrect w14:anchorId="02328546" id="Rounded Rectangle 3" o:spid="_x0000_s1034" style="position:absolute;margin-left:273.85pt;margin-top:8.6pt;width:240.75pt;height:40.85pt;z-index:251696128;visibility:visible;mso-wrap-style:square;mso-width-percent:0;mso-height-percent:0;mso-wrap-distance-left:9pt;mso-wrap-distance-top:0;mso-wrap-distance-right:9pt;mso-wrap-distance-bottom:0;mso-position-horizontal:absolute;mso-position-horizontal-relative:text;mso-position-vertical:absolute;mso-position-vertical-relative:text;mso-width-percent:0;mso-height-percent:0;mso-width-relative:margin;mso-height-relative:margin;v-text-anchor:middle" arcsize="10923f" o:gfxdata="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" fillcolor="#82a0d7 [2164]" strokecolor="#4472c4 [3204]" strokeweight=".5pt">
                 <v:fill color2="#678ccf [2612]" rotate="t" colors="0 #a8b7df;.5 #9aabd9;1 #879ed7" focus="100%" type="gradient">
                   <o:fill v:ext="view" type="gradientUnscaled"/>
                 </v:fill>
@@ -2985,25 +3014,7 @@
                           <w:sz w:val="20"/>
                           <w:szCs w:val="20"/>
                         </w:rPr>
-                        <w:t>Core_</w:t>
-                      </w:r>
-                      <w:r>
-                        <w:rPr>
-                          <w:b/>
-                          <w:bCs/>
-                          <w:sz w:val="20"/>
-                          <w:szCs w:val="20"/>
-                        </w:rPr>
-                        <w:t>Mem_</w:t>
-                      </w:r>
-                      <w:r>
-                        <w:rPr>
-                          <w:b/>
-                          <w:bCs/>
-                          <w:sz w:val="20"/>
-                          <w:szCs w:val="20"/>
-                        </w:rPr>
-                        <w:t>Driver</w:t>
+                        <w:t>FastLED</w:t>
                       </w:r>
                       <w:r>
                         <w:rPr>
@@ -3053,35 +3064,37 @@
                           <w:sz w:val="20"/>
                           <w:szCs w:val="20"/>
                         </w:rPr>
-                        <w:t>…</w:t>
-                      </w:r>
-                      <w:r>
-                        <w:rPr>
-                          <w:sz w:val="20"/>
-                          <w:szCs w:val="20"/>
-                        </w:rPr>
-                        <w:t xml:space="preserve">, maybe the </w:t>
-                      </w:r>
-                      <w:r>
-                        <w:rPr>
-                          <w:sz w:val="20"/>
-                          <w:szCs w:val="20"/>
-                        </w:rPr>
-                        <w:t>LED</w:t>
-                      </w:r>
-                      <w:r>
-                        <w:rPr>
-                          <w:sz w:val="20"/>
-                          <w:szCs w:val="20"/>
-                        </w:rPr>
-                        <w:t xml:space="preserve"> memory buffer</w:t>
-                      </w:r>
-                      <w:r>
-                        <w:rPr>
-                          <w:sz w:val="20"/>
-                          <w:szCs w:val="20"/>
-                        </w:rPr>
-                        <w:t>s</w:t>
+                        <w:t xml:space="preserve">my custom </w:t>
+                      </w:r>
+                      <w:r>
+                        <w:rPr>
+                          <w:sz w:val="20"/>
+                          <w:szCs w:val="20"/>
+                        </w:rPr>
+                        <w:t xml:space="preserve">LED array params for </w:t>
+                      </w:r>
+                      <w:r>
+                        <w:rPr>
+                          <w:sz w:val="20"/>
+                          <w:szCs w:val="20"/>
+                        </w:rPr>
+                        <w:t xml:space="preserve">the </w:t>
+                      </w:r>
+                      <w:proofErr w:type="spellStart"/>
+                      <w:r>
+                        <w:rPr>
+                          <w:sz w:val="20"/>
+                          <w:szCs w:val="20"/>
+                        </w:rPr>
+                        <w:t>FastLED</w:t>
+                      </w:r>
+                      <w:proofErr w:type="spellEnd"/>
+                      <w:r>
+                        <w:rPr>
+                          <w:sz w:val="20"/>
+                          <w:szCs w:val="20"/>
+                        </w:rPr>
+                        <w:t xml:space="preserve"> library</w:t>
                       </w:r>
                       <w:r>
                         <w:rPr>
@@ -4415,13 +4428,7 @@
       </w:pPr>
       <w:proofErr w:type="spellStart"/>
       <w:r>
-        <w:t>LED_ARRAY_</w:t>
-      </w:r>
-      <w:r>
-        <w:t>HAL</w:t>
-      </w:r>
-      <w:r>
-        <w:t>.h</w:t>
+        <w:t>LED_ARRAY_HAL.h</w:t>
       </w:r>
       <w:proofErr w:type="spellEnd"/>
       <w:r>

</xml_diff>

<commit_message>
Move LED string and array tests into LED HAL
</commit_message>
<xml_diff>
--- a/Documentation/Code-Control LED Array.docx
+++ b/Documentation/Code-Control LED Array.docx
@@ -49,7 +49,7 @@
         <w:t>-</w:t>
       </w:r>
       <w:r>
-        <w:t>11</w:t>
+        <w:t>23</w:t>
       </w:r>
     </w:p>
     <w:p>
@@ -770,20 +770,13 @@
                                 <w:szCs w:val="20"/>
                               </w:rPr>
                             </w:pPr>
-                            <w:r>
-                              <w:rPr>
-                                <w:sz w:val="20"/>
-                                <w:szCs w:val="20"/>
-                              </w:rPr>
-                              <w:t xml:space="preserve">LED_ </w:t>
-                            </w:r>
                             <w:proofErr w:type="spellStart"/>
                             <w:r>
                               <w:rPr>
                                 <w:sz w:val="20"/>
                                 <w:szCs w:val="20"/>
                               </w:rPr>
-                              <w:t>Array_Init</w:t>
+                              <w:t>LED_Array_Init</w:t>
                             </w:r>
                             <w:proofErr w:type="spellEnd"/>
                             <w:r>
@@ -801,20 +794,13 @@
                                 <w:szCs w:val="20"/>
                               </w:rPr>
                             </w:pPr>
-                            <w:r>
-                              <w:rPr>
-                                <w:sz w:val="20"/>
-                                <w:szCs w:val="20"/>
-                              </w:rPr>
-                              <w:t xml:space="preserve">LED_ </w:t>
-                            </w:r>
                             <w:proofErr w:type="spellStart"/>
                             <w:r>
                               <w:rPr>
                                 <w:sz w:val="20"/>
                                 <w:szCs w:val="20"/>
                               </w:rPr>
-                              <w:t>Array_</w:t>
+                              <w:t>LED_Array_</w:t>
                             </w:r>
                             <w:r>
                               <w:rPr>
@@ -837,6 +823,89 @@
                                 <w:szCs w:val="20"/>
                               </w:rPr>
                               <w:t xml:space="preserve"> (all buffers)</w:t>
+                            </w:r>
+                          </w:p>
+                          <w:p>
+                            <w:pPr>
+                              <w:rPr>
+                                <w:sz w:val="20"/>
+                                <w:szCs w:val="20"/>
+                              </w:rPr>
+                            </w:pPr>
+                            <w:proofErr w:type="spellStart"/>
+                            <w:r>
+                              <w:rPr>
+                                <w:sz w:val="20"/>
+                                <w:szCs w:val="20"/>
+                              </w:rPr>
+                              <w:t>LED_Array_Monochrome_Set_Color</w:t>
+                            </w:r>
+                            <w:proofErr w:type="spellEnd"/>
+                            <w:r>
+                              <w:rPr>
+                                <w:sz w:val="20"/>
+                                <w:szCs w:val="20"/>
+                              </w:rPr>
+                              <w:t xml:space="preserve"> (color)</w:t>
+                            </w:r>
+                          </w:p>
+                          <w:p>
+                            <w:pPr>
+                              <w:rPr>
+                                <w:sz w:val="20"/>
+                                <w:szCs w:val="20"/>
+                              </w:rPr>
+                            </w:pPr>
+                            <w:proofErr w:type="spellStart"/>
+                            <w:r>
+                              <w:rPr>
+                                <w:sz w:val="20"/>
+                                <w:szCs w:val="20"/>
+                              </w:rPr>
+                              <w:t>LED_Array_Test_Pixel_String</w:t>
+                            </w:r>
+                            <w:proofErr w:type="spellEnd"/>
+                          </w:p>
+                          <w:p>
+                            <w:pPr>
+                              <w:rPr>
+                                <w:sz w:val="20"/>
+                                <w:szCs w:val="20"/>
+                              </w:rPr>
+                            </w:pPr>
+                            <w:proofErr w:type="spellStart"/>
+                            <w:r>
+                              <w:rPr>
+                                <w:sz w:val="20"/>
+                                <w:szCs w:val="20"/>
+                              </w:rPr>
+                              <w:t>LED_Array_Test_Pixel_Matrix</w:t>
+                            </w:r>
+                            <w:proofErr w:type="spellEnd"/>
+                          </w:p>
+                          <w:p>
+                            <w:pPr>
+                              <w:rPr>
+                                <w:sz w:val="20"/>
+                                <w:szCs w:val="20"/>
+                              </w:rPr>
+                            </w:pPr>
+                            <w:bookmarkStart w:id="0" w:name="_GoBack"/>
+                            <w:bookmarkEnd w:id="0"/>
+                          </w:p>
+                          <w:p>
+                            <w:pPr>
+                              <w:rPr>
+                                <w:sz w:val="20"/>
+                                <w:szCs w:val="20"/>
+                              </w:rPr>
+                            </w:pPr>
+                            <w:r>
+                              <w:rPr>
+                                <w:sz w:val="20"/>
+                                <w:szCs w:val="20"/>
+                              </w:rPr>
+                              <w:t>TODO:</w:t>
                             </w:r>
                           </w:p>
                           <w:p>
@@ -854,44 +923,50 @@
                                 <w:szCs w:val="20"/>
                               </w:rPr>
                             </w:pPr>
-                            <w:r>
-                              <w:rPr>
-                                <w:sz w:val="20"/>
-                                <w:szCs w:val="20"/>
-                              </w:rPr>
-                              <w:t>TODO:</w:t>
-                            </w:r>
-                          </w:p>
-                          <w:p>
-                            <w:pPr>
-                              <w:rPr>
-                                <w:sz w:val="20"/>
-                                <w:szCs w:val="20"/>
-                              </w:rPr>
-                            </w:pPr>
-                            <w:r>
-                              <w:rPr>
-                                <w:sz w:val="20"/>
-                                <w:szCs w:val="20"/>
-                              </w:rPr>
-                              <w:t xml:space="preserve">LED_ Array_ </w:t>
-                            </w:r>
                             <w:proofErr w:type="spellStart"/>
                             <w:r>
                               <w:rPr>
                                 <w:sz w:val="20"/>
                                 <w:szCs w:val="20"/>
                               </w:rPr>
-                              <w:t>Monochrome_Set_Color</w:t>
+                              <w:t>LED_Array_</w:t>
+                            </w:r>
+                            <w:r>
+                              <w:rPr>
+                                <w:sz w:val="20"/>
+                                <w:szCs w:val="20"/>
+                              </w:rPr>
+                              <w:t>Test</w:t>
+                            </w:r>
+                            <w:r>
+                              <w:rPr>
+                                <w:sz w:val="20"/>
+                                <w:szCs w:val="20"/>
+                              </w:rPr>
+                              <w:t>_</w:t>
+                            </w:r>
+                            <w:r>
+                              <w:rPr>
+                                <w:sz w:val="20"/>
+                                <w:szCs w:val="20"/>
+                              </w:rPr>
+                              <w:t>Count_</w:t>
+                            </w:r>
+                            <w:r>
+                              <w:rPr>
+                                <w:sz w:val="20"/>
+                                <w:szCs w:val="20"/>
+                              </w:rPr>
+                              <w:t>Binar</w:t>
+                            </w:r>
+                            <w:r>
+                              <w:rPr>
+                                <w:sz w:val="20"/>
+                                <w:szCs w:val="20"/>
+                              </w:rPr>
+                              <w:t>y</w:t>
                             </w:r>
                             <w:proofErr w:type="spellEnd"/>
-                            <w:r>
-                              <w:rPr>
-                                <w:sz w:val="20"/>
-                                <w:szCs w:val="20"/>
-                              </w:rPr>
-                              <w:t xml:space="preserve"> (color)</w:t>
-                            </w:r>
                           </w:p>
                           <w:p>
                             <w:pPr>
@@ -921,37 +996,23 @@
                                 <w:sz w:val="20"/>
                                 <w:szCs w:val="20"/>
                               </w:rPr>
-                              <w:t>Test</w:t>
-                            </w:r>
-                            <w:r>
-                              <w:rPr>
-                                <w:sz w:val="20"/>
-                                <w:szCs w:val="20"/>
-                              </w:rPr>
-                              <w:t>_</w:t>
-                            </w:r>
-                            <w:r>
-                              <w:rPr>
-                                <w:sz w:val="20"/>
-                                <w:szCs w:val="20"/>
-                              </w:rPr>
-                              <w:t>Count_</w:t>
-                            </w:r>
-                            <w:r>
-                              <w:rPr>
-                                <w:sz w:val="20"/>
-                                <w:szCs w:val="20"/>
-                              </w:rPr>
-                              <w:t>Binar</w:t>
-                            </w:r>
-                            <w:r>
-                              <w:rPr>
-                                <w:sz w:val="20"/>
-                                <w:szCs w:val="20"/>
-                              </w:rPr>
-                              <w:t>y</w:t>
+                              <w:t>Display_</w:t>
+                            </w:r>
+                            <w:r>
+                              <w:rPr>
+                                <w:sz w:val="20"/>
+                                <w:szCs w:val="20"/>
+                              </w:rPr>
+                              <w:t>Binary</w:t>
                             </w:r>
                             <w:proofErr w:type="spellEnd"/>
+                            <w:r>
+                              <w:rPr>
+                                <w:sz w:val="20"/>
+                                <w:szCs w:val="20"/>
+                              </w:rPr>
+                              <w:t xml:space="preserve"> ()</w:t>
+                            </w:r>
                           </w:p>
                           <w:p>
                             <w:pPr>
@@ -966,23 +1027,23 @@
                                 <w:sz w:val="20"/>
                                 <w:szCs w:val="20"/>
                               </w:rPr>
-                              <w:t>LED_Array_Test</w:t>
-                            </w:r>
-                            <w:r>
-                              <w:rPr>
-                                <w:sz w:val="20"/>
-                                <w:szCs w:val="20"/>
-                              </w:rPr>
-                              <w:t>_</w:t>
-                            </w:r>
-                            <w:r>
-                              <w:rPr>
-                                <w:sz w:val="20"/>
-                                <w:szCs w:val="20"/>
-                              </w:rPr>
-                              <w:t>Pixel_String</w:t>
+                              <w:t>LED_Array_</w:t>
+                            </w:r>
+                            <w:r>
+                              <w:rPr>
+                                <w:sz w:val="20"/>
+                                <w:szCs w:val="20"/>
+                              </w:rPr>
+                              <w:t>Display_String</w:t>
                             </w:r>
                             <w:proofErr w:type="spellEnd"/>
+                            <w:r>
+                              <w:rPr>
+                                <w:sz w:val="20"/>
+                                <w:szCs w:val="20"/>
+                              </w:rPr>
+                              <w:t xml:space="preserve"> ()</w:t>
+                            </w:r>
                           </w:p>
                           <w:p>
                             <w:pPr>
@@ -997,31 +1058,6 @@
                                 <w:sz w:val="20"/>
                                 <w:szCs w:val="20"/>
                               </w:rPr>
-                              <w:t>LED_Array_Test_Pixel_Matrix</w:t>
-                            </w:r>
-                            <w:proofErr w:type="spellEnd"/>
-                          </w:p>
-                          <w:p>
-                            <w:pPr>
-                              <w:rPr>
-                                <w:sz w:val="20"/>
-                                <w:szCs w:val="20"/>
-                              </w:rPr>
-                            </w:pPr>
-                          </w:p>
-                          <w:p>
-                            <w:pPr>
-                              <w:rPr>
-                                <w:sz w:val="20"/>
-                                <w:szCs w:val="20"/>
-                              </w:rPr>
-                            </w:pPr>
-                            <w:proofErr w:type="spellStart"/>
-                            <w:r>
-                              <w:rPr>
-                                <w:sz w:val="20"/>
-                                <w:szCs w:val="20"/>
-                              </w:rPr>
                               <w:t>LED_Array_</w:t>
                             </w:r>
                             <w:r>
@@ -1029,83 +1065,7 @@
                                 <w:sz w:val="20"/>
                                 <w:szCs w:val="20"/>
                               </w:rPr>
-                              <w:t>Display_</w:t>
-                            </w:r>
-                            <w:r>
-                              <w:rPr>
-                                <w:sz w:val="20"/>
-                                <w:szCs w:val="20"/>
-                              </w:rPr>
-                              <w:t>Binary</w:t>
-                            </w:r>
-                            <w:proofErr w:type="spellEnd"/>
-                            <w:r>
-                              <w:rPr>
-                                <w:sz w:val="20"/>
-                                <w:szCs w:val="20"/>
-                              </w:rPr>
-                              <w:t xml:space="preserve"> ()</w:t>
-                            </w:r>
-                          </w:p>
-                          <w:p>
-                            <w:pPr>
-                              <w:rPr>
-                                <w:sz w:val="20"/>
-                                <w:szCs w:val="20"/>
-                              </w:rPr>
-                            </w:pPr>
-                            <w:proofErr w:type="spellStart"/>
-                            <w:r>
-                              <w:rPr>
-                                <w:sz w:val="20"/>
-                                <w:szCs w:val="20"/>
-                              </w:rPr>
-                              <w:t>LED_Array_</w:t>
-                            </w:r>
-                            <w:r>
-                              <w:rPr>
-                                <w:sz w:val="20"/>
-                                <w:szCs w:val="20"/>
-                              </w:rPr>
-                              <w:t>Display_String</w:t>
-                            </w:r>
-                            <w:proofErr w:type="spellEnd"/>
-                            <w:r>
-                              <w:rPr>
-                                <w:sz w:val="20"/>
-                                <w:szCs w:val="20"/>
-                              </w:rPr>
-                              <w:t xml:space="preserve"> ()</w:t>
-                            </w:r>
-                          </w:p>
-                          <w:p>
-                            <w:pPr>
-                              <w:rPr>
-                                <w:sz w:val="20"/>
-                                <w:szCs w:val="20"/>
-                              </w:rPr>
-                            </w:pPr>
-                            <w:proofErr w:type="spellStart"/>
-                            <w:r>
-                              <w:rPr>
-                                <w:sz w:val="20"/>
-                                <w:szCs w:val="20"/>
-                              </w:rPr>
-                              <w:t>LED_Array_</w:t>
-                            </w:r>
-                            <w:r>
-                              <w:rPr>
-                                <w:sz w:val="20"/>
-                                <w:szCs w:val="20"/>
-                              </w:rPr>
-                              <w:t>Display_</w:t>
-                            </w:r>
-                            <w:r>
-                              <w:rPr>
-                                <w:sz w:val="20"/>
-                                <w:szCs w:val="20"/>
-                              </w:rPr>
-                              <w:t>Matrix</w:t>
+                              <w:t>Display_Matrix</w:t>
                             </w:r>
                             <w:proofErr w:type="spellEnd"/>
                             <w:r>
@@ -1268,20 +1228,13 @@
                           <w:szCs w:val="20"/>
                         </w:rPr>
                       </w:pPr>
-                      <w:r>
-                        <w:rPr>
-                          <w:sz w:val="20"/>
-                          <w:szCs w:val="20"/>
-                        </w:rPr>
-                        <w:t xml:space="preserve">LED_ </w:t>
-                      </w:r>
                       <w:proofErr w:type="spellStart"/>
                       <w:r>
                         <w:rPr>
                           <w:sz w:val="20"/>
                           <w:szCs w:val="20"/>
                         </w:rPr>
-                        <w:t>Array_Init</w:t>
+                        <w:t>LED_Array_Init</w:t>
                       </w:r>
                       <w:proofErr w:type="spellEnd"/>
                       <w:r>
@@ -1299,20 +1252,13 @@
                           <w:szCs w:val="20"/>
                         </w:rPr>
                       </w:pPr>
-                      <w:r>
-                        <w:rPr>
-                          <w:sz w:val="20"/>
-                          <w:szCs w:val="20"/>
-                        </w:rPr>
-                        <w:t xml:space="preserve">LED_ </w:t>
-                      </w:r>
                       <w:proofErr w:type="spellStart"/>
                       <w:r>
                         <w:rPr>
                           <w:sz w:val="20"/>
                           <w:szCs w:val="20"/>
                         </w:rPr>
-                        <w:t>Array_</w:t>
+                        <w:t>LED_Array_</w:t>
                       </w:r>
                       <w:r>
                         <w:rPr>
@@ -1335,6 +1281,89 @@
                           <w:szCs w:val="20"/>
                         </w:rPr>
                         <w:t xml:space="preserve"> (all buffers)</w:t>
+                      </w:r>
+                    </w:p>
+                    <w:p>
+                      <w:pPr>
+                        <w:rPr>
+                          <w:sz w:val="20"/>
+                          <w:szCs w:val="20"/>
+                        </w:rPr>
+                      </w:pPr>
+                      <w:proofErr w:type="spellStart"/>
+                      <w:r>
+                        <w:rPr>
+                          <w:sz w:val="20"/>
+                          <w:szCs w:val="20"/>
+                        </w:rPr>
+                        <w:t>LED_Array_Monochrome_Set_Color</w:t>
+                      </w:r>
+                      <w:proofErr w:type="spellEnd"/>
+                      <w:r>
+                        <w:rPr>
+                          <w:sz w:val="20"/>
+                          <w:szCs w:val="20"/>
+                        </w:rPr>
+                        <w:t xml:space="preserve"> (color)</w:t>
+                      </w:r>
+                    </w:p>
+                    <w:p>
+                      <w:pPr>
+                        <w:rPr>
+                          <w:sz w:val="20"/>
+                          <w:szCs w:val="20"/>
+                        </w:rPr>
+                      </w:pPr>
+                      <w:proofErr w:type="spellStart"/>
+                      <w:r>
+                        <w:rPr>
+                          <w:sz w:val="20"/>
+                          <w:szCs w:val="20"/>
+                        </w:rPr>
+                        <w:t>LED_Array_Test_Pixel_String</w:t>
+                      </w:r>
+                      <w:proofErr w:type="spellEnd"/>
+                    </w:p>
+                    <w:p>
+                      <w:pPr>
+                        <w:rPr>
+                          <w:sz w:val="20"/>
+                          <w:szCs w:val="20"/>
+                        </w:rPr>
+                      </w:pPr>
+                      <w:proofErr w:type="spellStart"/>
+                      <w:r>
+                        <w:rPr>
+                          <w:sz w:val="20"/>
+                          <w:szCs w:val="20"/>
+                        </w:rPr>
+                        <w:t>LED_Array_Test_Pixel_Matrix</w:t>
+                      </w:r>
+                      <w:proofErr w:type="spellEnd"/>
+                    </w:p>
+                    <w:p>
+                      <w:pPr>
+                        <w:rPr>
+                          <w:sz w:val="20"/>
+                          <w:szCs w:val="20"/>
+                        </w:rPr>
+                      </w:pPr>
+                      <w:bookmarkStart w:id="1" w:name="_GoBack"/>
+                      <w:bookmarkEnd w:id="1"/>
+                    </w:p>
+                    <w:p>
+                      <w:pPr>
+                        <w:rPr>
+                          <w:sz w:val="20"/>
+                          <w:szCs w:val="20"/>
+                        </w:rPr>
+                      </w:pPr>
+                      <w:r>
+                        <w:rPr>
+                          <w:sz w:val="20"/>
+                          <w:szCs w:val="20"/>
+                        </w:rPr>
+                        <w:t>TODO:</w:t>
                       </w:r>
                     </w:p>
                     <w:p>
@@ -1352,44 +1381,50 @@
                           <w:szCs w:val="20"/>
                         </w:rPr>
                       </w:pPr>
-                      <w:r>
-                        <w:rPr>
-                          <w:sz w:val="20"/>
-                          <w:szCs w:val="20"/>
-                        </w:rPr>
-                        <w:t>TODO:</w:t>
-                      </w:r>
-                    </w:p>
-                    <w:p>
-                      <w:pPr>
-                        <w:rPr>
-                          <w:sz w:val="20"/>
-                          <w:szCs w:val="20"/>
-                        </w:rPr>
-                      </w:pPr>
-                      <w:r>
-                        <w:rPr>
-                          <w:sz w:val="20"/>
-                          <w:szCs w:val="20"/>
-                        </w:rPr>
-                        <w:t xml:space="preserve">LED_ Array_ </w:t>
-                      </w:r>
                       <w:proofErr w:type="spellStart"/>
                       <w:r>
                         <w:rPr>
                           <w:sz w:val="20"/>
                           <w:szCs w:val="20"/>
                         </w:rPr>
-                        <w:t>Monochrome_Set_Color</w:t>
+                        <w:t>LED_Array_</w:t>
+                      </w:r>
+                      <w:r>
+                        <w:rPr>
+                          <w:sz w:val="20"/>
+                          <w:szCs w:val="20"/>
+                        </w:rPr>
+                        <w:t>Test</w:t>
+                      </w:r>
+                      <w:r>
+                        <w:rPr>
+                          <w:sz w:val="20"/>
+                          <w:szCs w:val="20"/>
+                        </w:rPr>
+                        <w:t>_</w:t>
+                      </w:r>
+                      <w:r>
+                        <w:rPr>
+                          <w:sz w:val="20"/>
+                          <w:szCs w:val="20"/>
+                        </w:rPr>
+                        <w:t>Count_</w:t>
+                      </w:r>
+                      <w:r>
+                        <w:rPr>
+                          <w:sz w:val="20"/>
+                          <w:szCs w:val="20"/>
+                        </w:rPr>
+                        <w:t>Binar</w:t>
+                      </w:r>
+                      <w:r>
+                        <w:rPr>
+                          <w:sz w:val="20"/>
+                          <w:szCs w:val="20"/>
+                        </w:rPr>
+                        <w:t>y</w:t>
                       </w:r>
                       <w:proofErr w:type="spellEnd"/>
-                      <w:r>
-                        <w:rPr>
-                          <w:sz w:val="20"/>
-                          <w:szCs w:val="20"/>
-                        </w:rPr>
-                        <w:t xml:space="preserve"> (color)</w:t>
-                      </w:r>
                     </w:p>
                     <w:p>
                       <w:pPr>
@@ -1419,37 +1454,23 @@
                           <w:sz w:val="20"/>
                           <w:szCs w:val="20"/>
                         </w:rPr>
-                        <w:t>Test</w:t>
-                      </w:r>
-                      <w:r>
-                        <w:rPr>
-                          <w:sz w:val="20"/>
-                          <w:szCs w:val="20"/>
-                        </w:rPr>
-                        <w:t>_</w:t>
-                      </w:r>
-                      <w:r>
-                        <w:rPr>
-                          <w:sz w:val="20"/>
-                          <w:szCs w:val="20"/>
-                        </w:rPr>
-                        <w:t>Count_</w:t>
-                      </w:r>
-                      <w:r>
-                        <w:rPr>
-                          <w:sz w:val="20"/>
-                          <w:szCs w:val="20"/>
-                        </w:rPr>
-                        <w:t>Binar</w:t>
-                      </w:r>
-                      <w:r>
-                        <w:rPr>
-                          <w:sz w:val="20"/>
-                          <w:szCs w:val="20"/>
-                        </w:rPr>
-                        <w:t>y</w:t>
+                        <w:t>Display_</w:t>
+                      </w:r>
+                      <w:r>
+                        <w:rPr>
+                          <w:sz w:val="20"/>
+                          <w:szCs w:val="20"/>
+                        </w:rPr>
+                        <w:t>Binary</w:t>
                       </w:r>
                       <w:proofErr w:type="spellEnd"/>
+                      <w:r>
+                        <w:rPr>
+                          <w:sz w:val="20"/>
+                          <w:szCs w:val="20"/>
+                        </w:rPr>
+                        <w:t xml:space="preserve"> ()</w:t>
+                      </w:r>
                     </w:p>
                     <w:p>
                       <w:pPr>
@@ -1464,23 +1485,23 @@
                           <w:sz w:val="20"/>
                           <w:szCs w:val="20"/>
                         </w:rPr>
-                        <w:t>LED_Array_Test</w:t>
-                      </w:r>
-                      <w:r>
-                        <w:rPr>
-                          <w:sz w:val="20"/>
-                          <w:szCs w:val="20"/>
-                        </w:rPr>
-                        <w:t>_</w:t>
-                      </w:r>
-                      <w:r>
-                        <w:rPr>
-                          <w:sz w:val="20"/>
-                          <w:szCs w:val="20"/>
-                        </w:rPr>
-                        <w:t>Pixel_String</w:t>
+                        <w:t>LED_Array_</w:t>
+                      </w:r>
+                      <w:r>
+                        <w:rPr>
+                          <w:sz w:val="20"/>
+                          <w:szCs w:val="20"/>
+                        </w:rPr>
+                        <w:t>Display_String</w:t>
                       </w:r>
                       <w:proofErr w:type="spellEnd"/>
+                      <w:r>
+                        <w:rPr>
+                          <w:sz w:val="20"/>
+                          <w:szCs w:val="20"/>
+                        </w:rPr>
+                        <w:t xml:space="preserve"> ()</w:t>
+                      </w:r>
                     </w:p>
                     <w:p>
                       <w:pPr>
@@ -1495,31 +1516,6 @@
                           <w:sz w:val="20"/>
                           <w:szCs w:val="20"/>
                         </w:rPr>
-                        <w:t>LED_Array_Test_Pixel_Matrix</w:t>
-                      </w:r>
-                      <w:proofErr w:type="spellEnd"/>
-                    </w:p>
-                    <w:p>
-                      <w:pPr>
-                        <w:rPr>
-                          <w:sz w:val="20"/>
-                          <w:szCs w:val="20"/>
-                        </w:rPr>
-                      </w:pPr>
-                    </w:p>
-                    <w:p>
-                      <w:pPr>
-                        <w:rPr>
-                          <w:sz w:val="20"/>
-                          <w:szCs w:val="20"/>
-                        </w:rPr>
-                      </w:pPr>
-                      <w:proofErr w:type="spellStart"/>
-                      <w:r>
-                        <w:rPr>
-                          <w:sz w:val="20"/>
-                          <w:szCs w:val="20"/>
-                        </w:rPr>
                         <w:t>LED_Array_</w:t>
                       </w:r>
                       <w:r>
@@ -1527,83 +1523,7 @@
                           <w:sz w:val="20"/>
                           <w:szCs w:val="20"/>
                         </w:rPr>
-                        <w:t>Display_</w:t>
-                      </w:r>
-                      <w:r>
-                        <w:rPr>
-                          <w:sz w:val="20"/>
-                          <w:szCs w:val="20"/>
-                        </w:rPr>
-                        <w:t>Binary</w:t>
-                      </w:r>
-                      <w:proofErr w:type="spellEnd"/>
-                      <w:r>
-                        <w:rPr>
-                          <w:sz w:val="20"/>
-                          <w:szCs w:val="20"/>
-                        </w:rPr>
-                        <w:t xml:space="preserve"> ()</w:t>
-                      </w:r>
-                    </w:p>
-                    <w:p>
-                      <w:pPr>
-                        <w:rPr>
-                          <w:sz w:val="20"/>
-                          <w:szCs w:val="20"/>
-                        </w:rPr>
-                      </w:pPr>
-                      <w:proofErr w:type="spellStart"/>
-                      <w:r>
-                        <w:rPr>
-                          <w:sz w:val="20"/>
-                          <w:szCs w:val="20"/>
-                        </w:rPr>
-                        <w:t>LED_Array_</w:t>
-                      </w:r>
-                      <w:r>
-                        <w:rPr>
-                          <w:sz w:val="20"/>
-                          <w:szCs w:val="20"/>
-                        </w:rPr>
-                        <w:t>Display_String</w:t>
-                      </w:r>
-                      <w:proofErr w:type="spellEnd"/>
-                      <w:r>
-                        <w:rPr>
-                          <w:sz w:val="20"/>
-                          <w:szCs w:val="20"/>
-                        </w:rPr>
-                        <w:t xml:space="preserve"> ()</w:t>
-                      </w:r>
-                    </w:p>
-                    <w:p>
-                      <w:pPr>
-                        <w:rPr>
-                          <w:sz w:val="20"/>
-                          <w:szCs w:val="20"/>
-                        </w:rPr>
-                      </w:pPr>
-                      <w:proofErr w:type="spellStart"/>
-                      <w:r>
-                        <w:rPr>
-                          <w:sz w:val="20"/>
-                          <w:szCs w:val="20"/>
-                        </w:rPr>
-                        <w:t>LED_Array_</w:t>
-                      </w:r>
-                      <w:r>
-                        <w:rPr>
-                          <w:sz w:val="20"/>
-                          <w:szCs w:val="20"/>
-                        </w:rPr>
-                        <w:t>Display_</w:t>
-                      </w:r>
-                      <w:r>
-                        <w:rPr>
-                          <w:sz w:val="20"/>
-                          <w:szCs w:val="20"/>
-                        </w:rPr>
-                        <w:t>Matrix</w:t>
+                        <w:t>Display_Matrix</w:t>
                       </w:r>
                       <w:proofErr w:type="spellEnd"/>
                       <w:r>
@@ -1790,28 +1710,7 @@
                                 <w:sz w:val="20"/>
                                 <w:szCs w:val="20"/>
                               </w:rPr>
-                              <w:t xml:space="preserve"> </w:t>
-                            </w:r>
-                            <w:r>
-                              <w:rPr>
-                                <w:sz w:val="20"/>
-                                <w:szCs w:val="20"/>
-                              </w:rPr>
-                              <w:t xml:space="preserve">which define the LED Array for </w:t>
-                            </w:r>
-                            <w:r>
-                              <w:rPr>
-                                <w:sz w:val="20"/>
-                                <w:szCs w:val="20"/>
-                              </w:rPr>
-                              <w:t xml:space="preserve">the </w:t>
-                            </w:r>
-                            <w:r>
-                              <w:rPr>
-                                <w:sz w:val="20"/>
-                                <w:szCs w:val="20"/>
-                              </w:rPr>
-                              <w:t>user to view</w:t>
+                              <w:t xml:space="preserve"> which define the LED Array for the user to view</w:t>
                             </w:r>
                             <w:r>
                               <w:rPr>
@@ -2404,8 +2303,6 @@
                                 <w:szCs w:val="20"/>
                               </w:rPr>
                             </w:pPr>
-                            <w:bookmarkStart w:id="0" w:name="_GoBack"/>
-                            <w:bookmarkEnd w:id="0"/>
                           </w:p>
                         </w:txbxContent>
                       </wps:txbx>
@@ -3405,6 +3302,10 @@
     <w:p/>
     <w:p/>
     <w:p/>
+    <w:p/>
+    <w:p/>
+    <w:p/>
+    <w:p/>
     <w:p>
       <w:r>
         <w:rPr>
@@ -3413,16 +3314,16 @@
         <mc:AlternateContent>
           <mc:Choice Requires="wps">
             <w:drawing>
-              <wp:anchor distT="0" distB="0" distL="114300" distR="114300" simplePos="0" relativeHeight="251693056" behindDoc="0" locked="0" layoutInCell="1" allowOverlap="1" wp14:anchorId="080FF7C2" wp14:editId="75B8A056">
+              <wp:anchor distT="0" distB="0" distL="114300" distR="114300" simplePos="0" relativeHeight="251693056" behindDoc="0" locked="0" layoutInCell="1" allowOverlap="1" wp14:anchorId="080FF7C2" wp14:editId="7DC70F4D">
                 <wp:simplePos x="0" y="0"/>
                 <wp:positionH relativeFrom="column">
-                  <wp:posOffset>305601</wp:posOffset>
+                  <wp:posOffset>221615</wp:posOffset>
                 </wp:positionH>
                 <wp:positionV relativeFrom="paragraph">
-                  <wp:posOffset>58586</wp:posOffset>
+                  <wp:posOffset>166370</wp:posOffset>
                 </wp:positionV>
-                <wp:extent cx="2973705" cy="2258171"/>
-                <wp:effectExtent l="0" t="0" r="10795" b="15240"/>
+                <wp:extent cx="2973705" cy="1446530"/>
+                <wp:effectExtent l="0" t="0" r="10795" b="13970"/>
                 <wp:wrapNone/>
                 <wp:docPr id="15" name="Rounded Rectangle 15"/>
                 <wp:cNvGraphicFramePr/>
@@ -3433,7 +3334,7 @@
                       <wps:spPr>
                         <a:xfrm>
                           <a:off x="0" y="0"/>
-                          <a:ext cx="2973705" cy="2258171"/>
+                          <a:ext cx="2973705" cy="1446530"/>
                         </a:xfrm>
                         <a:prstGeom prst="roundRect">
                           <a:avLst/>
@@ -3598,7 +3499,7 @@
           </mc:Choice>
           <mc:Fallback>
             <w:pict>
-              <v:roundrect w14:anchorId="080FF7C2" id="Rounded Rectangle 15" o:spid="_x0000_s1033" style="position:absolute;margin-left:24.05pt;margin-top:4.6pt;width:234.15pt;height:177.8pt;z-index:251693056;visibility:visible;mso-wrap-style:square;mso-width-percent:0;mso-height-percent:0;mso-wrap-distance-left:9pt;mso-wrap-distance-top:0;mso-wrap-distance-right:9pt;mso-wrap-distance-bottom:0;mso-position-horizontal:absolute;mso-position-horizontal-relative:text;mso-position-vertical:absolute;mso-position-vertical-relative:text;mso-width-percent:0;mso-height-percent:0;mso-width-relative:margin;mso-height-relative:margin;v-text-anchor:middle" arcsize="10923f" o:gfxdata="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" fillcolor="#82a0d7 [2164]" strokecolor="#4472c4 [3204]" strokeweight=".5pt">
+              <v:roundrect w14:anchorId="080FF7C2" id="Rounded Rectangle 15" o:spid="_x0000_s1033" style="position:absolute;margin-left:17.45pt;margin-top:13.1pt;width:234.15pt;height:113.9pt;z-index:251693056;visibility:visible;mso-wrap-style:square;mso-width-percent:0;mso-height-percent:0;mso-wrap-distance-left:9pt;mso-wrap-distance-top:0;mso-wrap-distance-right:9pt;mso-wrap-distance-bottom:0;mso-position-horizontal:absolute;mso-position-horizontal-relative:text;mso-position-vertical:absolute;mso-position-vertical-relative:text;mso-width-percent:0;mso-height-percent:0;mso-width-relative:margin;mso-height-relative:margin;v-text-anchor:middle" arcsize="10923f" o:gfxdata="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" fillcolor="#82a0d7 [2164]" strokecolor="#4472c4 [3204]" strokeweight=".5pt">
                 <v:fill color2="#678ccf [2612]" rotate="t" colors="0 #a8b7df;.5 #9aabd9;1 #879ed7" focus="100%" type="gradient">
                   <o:fill v:ext="view" type="gradientUnscaled"/>
                 </v:fill>
@@ -3643,8 +3544,6 @@
                           <w:szCs w:val="20"/>
                         </w:rPr>
                       </w:pPr>
-                      <w:bookmarkStart w:id="1" w:name="_GoBack"/>
-                      <w:bookmarkEnd w:id="1"/>
                       <w:proofErr w:type="spellStart"/>
                       <w:r>
                         <w:rPr>
@@ -3735,11 +3634,6 @@
           </mc:Fallback>
         </mc:AlternateContent>
       </w:r>
-    </w:p>
-    <w:p/>
-    <w:p/>
-    <w:p/>
-    <w:p>
       <w:r>
         <w:rPr>
           <w:noProof/>

</xml_diff>

<commit_message>
Updated LED Array memory and API names, test functions and test order.
</commit_message>
<xml_diff>
--- a/Documentation/Code-Control LED Array.docx
+++ b/Documentation/Code-Control LED Array.docx
@@ -608,16 +608,16 @@
         <mc:AlternateContent>
           <mc:Choice Requires="wps">
             <w:drawing>
-              <wp:anchor distT="0" distB="0" distL="114300" distR="114300" simplePos="0" relativeHeight="251698176" behindDoc="0" locked="0" layoutInCell="1" allowOverlap="1" wp14:anchorId="36E9362B" wp14:editId="0EEA7588">
+              <wp:anchor distT="0" distB="0" distL="114300" distR="114300" simplePos="0" relativeHeight="251698176" behindDoc="0" locked="0" layoutInCell="1" allowOverlap="1" wp14:anchorId="36E9362B" wp14:editId="4EBCD220">
                 <wp:simplePos x="0" y="0"/>
                 <wp:positionH relativeFrom="column">
-                  <wp:posOffset>306125</wp:posOffset>
+                  <wp:posOffset>309880</wp:posOffset>
                 </wp:positionH>
                 <wp:positionV relativeFrom="paragraph">
-                  <wp:posOffset>185309</wp:posOffset>
+                  <wp:posOffset>181003</wp:posOffset>
                 </wp:positionV>
-                <wp:extent cx="2973705" cy="3681453"/>
-                <wp:effectExtent l="0" t="0" r="10795" b="14605"/>
+                <wp:extent cx="6273579" cy="5128591"/>
+                <wp:effectExtent l="0" t="0" r="13335" b="15240"/>
                 <wp:wrapNone/>
                 <wp:docPr id="1" name="Rounded Rectangle 1"/>
                 <wp:cNvGraphicFramePr/>
@@ -628,7 +628,7 @@
                       <wps:spPr>
                         <a:xfrm>
                           <a:off x="0" y="0"/>
-                          <a:ext cx="2973705" cy="3681453"/>
+                          <a:ext cx="6273579" cy="5128591"/>
                         </a:xfrm>
                         <a:prstGeom prst="roundRect">
                           <a:avLst/>
@@ -862,7 +862,14 @@
                                 <w:sz w:val="20"/>
                                 <w:szCs w:val="20"/>
                               </w:rPr>
-                              <w:t>LED_Array_Test_Pixel_String</w:t>
+                              <w:t>LED_Array_</w:t>
+                            </w:r>
+                            <w:r>
+                              <w:rPr>
+                                <w:sz w:val="20"/>
+                                <w:szCs w:val="20"/>
+                              </w:rPr>
+                              <w:t>Test_Count_Binary</w:t>
                             </w:r>
                             <w:proofErr w:type="spellEnd"/>
                           </w:p>
@@ -879,7 +886,7 @@
                                 <w:sz w:val="20"/>
                                 <w:szCs w:val="20"/>
                               </w:rPr>
-                              <w:t>LED_Array_Test_Pixel_Matrix</w:t>
+                              <w:t>LED_Array_Test_Pixel_String</w:t>
                             </w:r>
                             <w:proofErr w:type="spellEnd"/>
                           </w:p>
@@ -890,23 +897,15 @@
                                 <w:szCs w:val="20"/>
                               </w:rPr>
                             </w:pPr>
-                            <w:bookmarkStart w:id="0" w:name="_GoBack"/>
-                            <w:bookmarkEnd w:id="0"/>
-                          </w:p>
-                          <w:p>
-                            <w:pPr>
-                              <w:rPr>
-                                <w:sz w:val="20"/>
-                                <w:szCs w:val="20"/>
-                              </w:rPr>
-                            </w:pPr>
-                            <w:r>
-                              <w:rPr>
-                                <w:sz w:val="20"/>
-                                <w:szCs w:val="20"/>
-                              </w:rPr>
-                              <w:t>TODO:</w:t>
-                            </w:r>
+                            <w:proofErr w:type="spellStart"/>
+                            <w:r>
+                              <w:rPr>
+                                <w:sz w:val="20"/>
+                                <w:szCs w:val="20"/>
+                              </w:rPr>
+                              <w:t>LED_Array_Test_Pixel_Matrix</w:t>
+                            </w:r>
+                            <w:proofErr w:type="spellEnd"/>
                           </w:p>
                           <w:p>
                             <w:pPr>
@@ -936,37 +935,56 @@
                                 <w:sz w:val="20"/>
                                 <w:szCs w:val="20"/>
                               </w:rPr>
-                              <w:t>Test</w:t>
-                            </w:r>
-                            <w:r>
-                              <w:rPr>
-                                <w:sz w:val="20"/>
-                                <w:szCs w:val="20"/>
-                              </w:rPr>
-                              <w:t>_</w:t>
-                            </w:r>
-                            <w:r>
-                              <w:rPr>
-                                <w:sz w:val="20"/>
-                                <w:szCs w:val="20"/>
-                              </w:rPr>
-                              <w:t>Count_</w:t>
-                            </w:r>
-                            <w:r>
-                              <w:rPr>
-                                <w:sz w:val="20"/>
-                                <w:szCs w:val="20"/>
-                              </w:rPr>
-                              <w:t>Binar</w:t>
-                            </w:r>
-                            <w:r>
-                              <w:rPr>
-                                <w:sz w:val="20"/>
-                                <w:szCs w:val="20"/>
-                              </w:rPr>
-                              <w:t>y</w:t>
+                              <w:t>Display_Binary</w:t>
                             </w:r>
                             <w:proofErr w:type="spellEnd"/>
+                            <w:r>
+                              <w:rPr>
+                                <w:sz w:val="20"/>
+                                <w:szCs w:val="20"/>
+                              </w:rPr>
+                              <w:t xml:space="preserve"> ()</w:t>
+                            </w:r>
+                          </w:p>
+                          <w:p>
+                            <w:pPr>
+                              <w:rPr>
+                                <w:sz w:val="20"/>
+                                <w:szCs w:val="20"/>
+                              </w:rPr>
+                            </w:pPr>
+                            <w:proofErr w:type="spellStart"/>
+                            <w:r>
+                              <w:rPr>
+                                <w:sz w:val="20"/>
+                                <w:szCs w:val="20"/>
+                              </w:rPr>
+                              <w:t>LED_Array_Write_</w:t>
+                            </w:r>
+                            <w:proofErr w:type="gramStart"/>
+                            <w:r>
+                              <w:rPr>
+                                <w:sz w:val="20"/>
+                                <w:szCs w:val="20"/>
+                              </w:rPr>
+                              <w:t>Binary</w:t>
+                            </w:r>
+                            <w:proofErr w:type="spellEnd"/>
+                            <w:r>
+                              <w:rPr>
+                                <w:sz w:val="20"/>
+                                <w:szCs w:val="20"/>
+                              </w:rPr>
+                              <w:t>(</w:t>
+                            </w:r>
+                            <w:proofErr w:type="gramEnd"/>
+                            <w:r>
+                              <w:rPr>
+                                <w:sz w:val="20"/>
+                                <w:szCs w:val="20"/>
+                              </w:rPr>
+                              <w:t>)</w:t>
+                            </w:r>
                           </w:p>
                           <w:p>
                             <w:pPr>
@@ -983,35 +1001,12 @@
                                 <w:szCs w:val="20"/>
                               </w:rPr>
                             </w:pPr>
-                            <w:proofErr w:type="spellStart"/>
-                            <w:r>
-                              <w:rPr>
-                                <w:sz w:val="20"/>
-                                <w:szCs w:val="20"/>
-                              </w:rPr>
-                              <w:t>LED_Array_</w:t>
-                            </w:r>
-                            <w:r>
-                              <w:rPr>
-                                <w:sz w:val="20"/>
-                                <w:szCs w:val="20"/>
-                              </w:rPr>
-                              <w:t>Display_</w:t>
-                            </w:r>
-                            <w:r>
-                              <w:rPr>
-                                <w:sz w:val="20"/>
-                                <w:szCs w:val="20"/>
-                              </w:rPr>
-                              <w:t>Binary</w:t>
-                            </w:r>
-                            <w:proofErr w:type="spellEnd"/>
-                            <w:r>
-                              <w:rPr>
-                                <w:sz w:val="20"/>
-                                <w:szCs w:val="20"/>
-                              </w:rPr>
-                              <w:t xml:space="preserve"> ()</w:t>
+                            <w:r>
+                              <w:rPr>
+                                <w:sz w:val="20"/>
+                                <w:szCs w:val="20"/>
+                              </w:rPr>
+                              <w:t>TODO:</w:t>
                             </w:r>
                           </w:p>
                           <w:p>
@@ -1021,28 +1016,26 @@
                                 <w:szCs w:val="20"/>
                               </w:rPr>
                             </w:pPr>
-                            <w:proofErr w:type="spellStart"/>
-                            <w:r>
-                              <w:rPr>
-                                <w:sz w:val="20"/>
-                                <w:szCs w:val="20"/>
-                              </w:rPr>
-                              <w:t>LED_Array_</w:t>
-                            </w:r>
-                            <w:r>
-                              <w:rPr>
-                                <w:sz w:val="20"/>
-                                <w:szCs w:val="20"/>
-                              </w:rPr>
-                              <w:t>Display_String</w:t>
-                            </w:r>
-                            <w:proofErr w:type="spellEnd"/>
-                            <w:r>
-                              <w:rPr>
-                                <w:sz w:val="20"/>
-                                <w:szCs w:val="20"/>
-                              </w:rPr>
-                              <w:t xml:space="preserve"> ()</w:t>
+                            <w:r>
+                              <w:rPr>
+                                <w:sz w:val="20"/>
+                                <w:szCs w:val="20"/>
+                              </w:rPr>
+                              <w:t xml:space="preserve">Convert old </w:t>
+                            </w:r>
+                            <w:r>
+                              <w:rPr>
+                                <w:sz w:val="20"/>
+                                <w:szCs w:val="20"/>
+                              </w:rPr>
+                              <w:t>write/display</w:t>
+                            </w:r>
+                            <w:r>
+                              <w:rPr>
+                                <w:sz w:val="20"/>
+                                <w:szCs w:val="20"/>
+                              </w:rPr>
+                              <w:t xml:space="preserve"> to new API</w:t>
                             </w:r>
                           </w:p>
                           <w:p>
@@ -1052,29 +1045,15 @@
                                 <w:szCs w:val="20"/>
                               </w:rPr>
                             </w:pPr>
-                            <w:proofErr w:type="spellStart"/>
-                            <w:r>
-                              <w:rPr>
-                                <w:sz w:val="20"/>
-                                <w:szCs w:val="20"/>
-                              </w:rPr>
-                              <w:t>LED_Array_</w:t>
-                            </w:r>
-                            <w:r>
-                              <w:rPr>
-                                <w:sz w:val="20"/>
-                                <w:szCs w:val="20"/>
-                              </w:rPr>
-                              <w:t>Display_Matrix</w:t>
-                            </w:r>
-                            <w:proofErr w:type="spellEnd"/>
-                            <w:r>
-                              <w:rPr>
-                                <w:sz w:val="20"/>
-                                <w:szCs w:val="20"/>
-                              </w:rPr>
-                              <w:t xml:space="preserve"> ()</w:t>
-                            </w:r>
+                            <w:r>
+                              <w:rPr>
+                                <w:sz w:val="20"/>
+                                <w:szCs w:val="20"/>
+                              </w:rPr>
+                              <w:t>Cleanout unused functions</w:t>
+                            </w:r>
+                            <w:bookmarkStart w:id="0" w:name="_GoBack"/>
+                            <w:bookmarkEnd w:id="0"/>
                           </w:p>
                           <w:p>
                             <w:pPr>
@@ -1106,7 +1085,7 @@
           </mc:Choice>
           <mc:Fallback>
             <w:pict>
-              <v:roundrect w14:anchorId="36E9362B" id="Rounded Rectangle 1" o:spid="_x0000_s1030" style="position:absolute;margin-left:24.1pt;margin-top:14.6pt;width:234.15pt;height:289.9pt;z-index:251698176;visibility:visible;mso-wrap-style:square;mso-width-percent:0;mso-height-percent:0;mso-wrap-distance-left:9pt;mso-wrap-distance-top:0;mso-wrap-distance-right:9pt;mso-wrap-distance-bottom:0;mso-position-horizontal:absolute;mso-position-horizontal-relative:text;mso-position-vertical:absolute;mso-position-vertical-relative:text;mso-width-percent:0;mso-height-percent:0;mso-width-relative:margin;mso-height-relative:margin;v-text-anchor:middle" arcsize="10923f" o:gfxdata="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" fillcolor="#70ad47 [3209]" strokecolor="#375623 [1609]" strokeweight="1pt">
+              <v:roundrect w14:anchorId="36E9362B" id="Rounded Rectangle 1" o:spid="_x0000_s1030" style="position:absolute;margin-left:24.4pt;margin-top:14.25pt;width:494pt;height:403.85pt;z-index:251698176;visibility:visible;mso-wrap-style:square;mso-width-percent:0;mso-height-percent:0;mso-wrap-distance-left:9pt;mso-wrap-distance-top:0;mso-wrap-distance-right:9pt;mso-wrap-distance-bottom:0;mso-position-horizontal:absolute;mso-position-horizontal-relative:text;mso-position-vertical:absolute;mso-position-vertical-relative:text;mso-width-percent:0;mso-height-percent:0;mso-width-relative:margin;mso-height-relative:margin;v-text-anchor:middle" arcsize="10923f" o:gfxdata="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" fillcolor="#70ad47 [3209]" strokecolor="#375623 [1609]" strokeweight="1pt">
                 <v:stroke joinstyle="miter"/>
                 <v:textbox inset="3.6pt,0,3.6pt,0">
                   <w:txbxContent>
@@ -1320,7 +1299,14 @@
                           <w:sz w:val="20"/>
                           <w:szCs w:val="20"/>
                         </w:rPr>
-                        <w:t>LED_Array_Test_Pixel_String</w:t>
+                        <w:t>LED_Array_</w:t>
+                      </w:r>
+                      <w:r>
+                        <w:rPr>
+                          <w:sz w:val="20"/>
+                          <w:szCs w:val="20"/>
+                        </w:rPr>
+                        <w:t>Test_Count_Binary</w:t>
                       </w:r>
                       <w:proofErr w:type="spellEnd"/>
                     </w:p>
@@ -1337,7 +1323,7 @@
                           <w:sz w:val="20"/>
                           <w:szCs w:val="20"/>
                         </w:rPr>
-                        <w:t>LED_Array_Test_Pixel_Matrix</w:t>
+                        <w:t>LED_Array_Test_Pixel_String</w:t>
                       </w:r>
                       <w:proofErr w:type="spellEnd"/>
                     </w:p>
@@ -1348,23 +1334,15 @@
                           <w:szCs w:val="20"/>
                         </w:rPr>
                       </w:pPr>
-                      <w:bookmarkStart w:id="1" w:name="_GoBack"/>
-                      <w:bookmarkEnd w:id="1"/>
-                    </w:p>
-                    <w:p>
-                      <w:pPr>
-                        <w:rPr>
-                          <w:sz w:val="20"/>
-                          <w:szCs w:val="20"/>
-                        </w:rPr>
-                      </w:pPr>
-                      <w:r>
-                        <w:rPr>
-                          <w:sz w:val="20"/>
-                          <w:szCs w:val="20"/>
-                        </w:rPr>
-                        <w:t>TODO:</w:t>
-                      </w:r>
+                      <w:proofErr w:type="spellStart"/>
+                      <w:r>
+                        <w:rPr>
+                          <w:sz w:val="20"/>
+                          <w:szCs w:val="20"/>
+                        </w:rPr>
+                        <w:t>LED_Array_Test_Pixel_Matrix</w:t>
+                      </w:r>
+                      <w:proofErr w:type="spellEnd"/>
                     </w:p>
                     <w:p>
                       <w:pPr>
@@ -1394,37 +1372,56 @@
                           <w:sz w:val="20"/>
                           <w:szCs w:val="20"/>
                         </w:rPr>
-                        <w:t>Test</w:t>
-                      </w:r>
-                      <w:r>
-                        <w:rPr>
-                          <w:sz w:val="20"/>
-                          <w:szCs w:val="20"/>
-                        </w:rPr>
-                        <w:t>_</w:t>
-                      </w:r>
-                      <w:r>
-                        <w:rPr>
-                          <w:sz w:val="20"/>
-                          <w:szCs w:val="20"/>
-                        </w:rPr>
-                        <w:t>Count_</w:t>
-                      </w:r>
-                      <w:r>
-                        <w:rPr>
-                          <w:sz w:val="20"/>
-                          <w:szCs w:val="20"/>
-                        </w:rPr>
-                        <w:t>Binar</w:t>
-                      </w:r>
-                      <w:r>
-                        <w:rPr>
-                          <w:sz w:val="20"/>
-                          <w:szCs w:val="20"/>
-                        </w:rPr>
-                        <w:t>y</w:t>
+                        <w:t>Display_Binary</w:t>
                       </w:r>
                       <w:proofErr w:type="spellEnd"/>
+                      <w:r>
+                        <w:rPr>
+                          <w:sz w:val="20"/>
+                          <w:szCs w:val="20"/>
+                        </w:rPr>
+                        <w:t xml:space="preserve"> ()</w:t>
+                      </w:r>
+                    </w:p>
+                    <w:p>
+                      <w:pPr>
+                        <w:rPr>
+                          <w:sz w:val="20"/>
+                          <w:szCs w:val="20"/>
+                        </w:rPr>
+                      </w:pPr>
+                      <w:proofErr w:type="spellStart"/>
+                      <w:r>
+                        <w:rPr>
+                          <w:sz w:val="20"/>
+                          <w:szCs w:val="20"/>
+                        </w:rPr>
+                        <w:t>LED_Array_Write_</w:t>
+                      </w:r>
+                      <w:proofErr w:type="gramStart"/>
+                      <w:r>
+                        <w:rPr>
+                          <w:sz w:val="20"/>
+                          <w:szCs w:val="20"/>
+                        </w:rPr>
+                        <w:t>Binary</w:t>
+                      </w:r>
+                      <w:proofErr w:type="spellEnd"/>
+                      <w:r>
+                        <w:rPr>
+                          <w:sz w:val="20"/>
+                          <w:szCs w:val="20"/>
+                        </w:rPr>
+                        <w:t>(</w:t>
+                      </w:r>
+                      <w:proofErr w:type="gramEnd"/>
+                      <w:r>
+                        <w:rPr>
+                          <w:sz w:val="20"/>
+                          <w:szCs w:val="20"/>
+                        </w:rPr>
+                        <w:t>)</w:t>
+                      </w:r>
                     </w:p>
                     <w:p>
                       <w:pPr>
@@ -1441,35 +1438,12 @@
                           <w:szCs w:val="20"/>
                         </w:rPr>
                       </w:pPr>
-                      <w:proofErr w:type="spellStart"/>
-                      <w:r>
-                        <w:rPr>
-                          <w:sz w:val="20"/>
-                          <w:szCs w:val="20"/>
-                        </w:rPr>
-                        <w:t>LED_Array_</w:t>
-                      </w:r>
-                      <w:r>
-                        <w:rPr>
-                          <w:sz w:val="20"/>
-                          <w:szCs w:val="20"/>
-                        </w:rPr>
-                        <w:t>Display_</w:t>
-                      </w:r>
-                      <w:r>
-                        <w:rPr>
-                          <w:sz w:val="20"/>
-                          <w:szCs w:val="20"/>
-                        </w:rPr>
-                        <w:t>Binary</w:t>
-                      </w:r>
-                      <w:proofErr w:type="spellEnd"/>
-                      <w:r>
-                        <w:rPr>
-                          <w:sz w:val="20"/>
-                          <w:szCs w:val="20"/>
-                        </w:rPr>
-                        <w:t xml:space="preserve"> ()</w:t>
+                      <w:r>
+                        <w:rPr>
+                          <w:sz w:val="20"/>
+                          <w:szCs w:val="20"/>
+                        </w:rPr>
+                        <w:t>TODO:</w:t>
                       </w:r>
                     </w:p>
                     <w:p>
@@ -1479,28 +1453,26 @@
                           <w:szCs w:val="20"/>
                         </w:rPr>
                       </w:pPr>
-                      <w:proofErr w:type="spellStart"/>
-                      <w:r>
-                        <w:rPr>
-                          <w:sz w:val="20"/>
-                          <w:szCs w:val="20"/>
-                        </w:rPr>
-                        <w:t>LED_Array_</w:t>
-                      </w:r>
-                      <w:r>
-                        <w:rPr>
-                          <w:sz w:val="20"/>
-                          <w:szCs w:val="20"/>
-                        </w:rPr>
-                        <w:t>Display_String</w:t>
-                      </w:r>
-                      <w:proofErr w:type="spellEnd"/>
-                      <w:r>
-                        <w:rPr>
-                          <w:sz w:val="20"/>
-                          <w:szCs w:val="20"/>
-                        </w:rPr>
-                        <w:t xml:space="preserve"> ()</w:t>
+                      <w:r>
+                        <w:rPr>
+                          <w:sz w:val="20"/>
+                          <w:szCs w:val="20"/>
+                        </w:rPr>
+                        <w:t xml:space="preserve">Convert old </w:t>
+                      </w:r>
+                      <w:r>
+                        <w:rPr>
+                          <w:sz w:val="20"/>
+                          <w:szCs w:val="20"/>
+                        </w:rPr>
+                        <w:t>write/display</w:t>
+                      </w:r>
+                      <w:r>
+                        <w:rPr>
+                          <w:sz w:val="20"/>
+                          <w:szCs w:val="20"/>
+                        </w:rPr>
+                        <w:t xml:space="preserve"> to new API</w:t>
                       </w:r>
                     </w:p>
                     <w:p>
@@ -1510,29 +1482,15 @@
                           <w:szCs w:val="20"/>
                         </w:rPr>
                       </w:pPr>
-                      <w:proofErr w:type="spellStart"/>
-                      <w:r>
-                        <w:rPr>
-                          <w:sz w:val="20"/>
-                          <w:szCs w:val="20"/>
-                        </w:rPr>
-                        <w:t>LED_Array_</w:t>
-                      </w:r>
-                      <w:r>
-                        <w:rPr>
-                          <w:sz w:val="20"/>
-                          <w:szCs w:val="20"/>
-                        </w:rPr>
-                        <w:t>Display_Matrix</w:t>
-                      </w:r>
-                      <w:proofErr w:type="spellEnd"/>
-                      <w:r>
-                        <w:rPr>
-                          <w:sz w:val="20"/>
-                          <w:szCs w:val="20"/>
-                        </w:rPr>
-                        <w:t xml:space="preserve"> ()</w:t>
-                      </w:r>
+                      <w:r>
+                        <w:rPr>
+                          <w:sz w:val="20"/>
+                          <w:szCs w:val="20"/>
+                        </w:rPr>
+                        <w:t>Cleanout unused functions</w:t>
+                      </w:r>
+                      <w:bookmarkStart w:id="1" w:name="_GoBack"/>
+                      <w:bookmarkEnd w:id="1"/>
                     </w:p>
                     <w:p>
                       <w:pPr>
@@ -1549,6 +1507,8 @@
           </mc:Fallback>
         </mc:AlternateContent>
       </w:r>
+    </w:p>
+    <w:p>
       <w:r>
         <w:rPr>
           <w:noProof/>
@@ -1556,16 +1516,16 @@
         <mc:AlternateContent>
           <mc:Choice Requires="wps">
             <w:drawing>
-              <wp:anchor distT="0" distB="0" distL="114300" distR="114300" simplePos="0" relativeHeight="251697152" behindDoc="0" locked="0" layoutInCell="1" allowOverlap="1" wp14:anchorId="1FFE453E" wp14:editId="528BC3AF">
+              <wp:anchor distT="0" distB="0" distL="114300" distR="114300" simplePos="0" relativeHeight="251697152" behindDoc="0" locked="0" layoutInCell="1" allowOverlap="1" wp14:anchorId="1FFE453E" wp14:editId="2DA44A3F">
                 <wp:simplePos x="0" y="0"/>
                 <wp:positionH relativeFrom="column">
-                  <wp:posOffset>3415085</wp:posOffset>
+                  <wp:posOffset>6726583</wp:posOffset>
                 </wp:positionH>
                 <wp:positionV relativeFrom="paragraph">
-                  <wp:posOffset>185311</wp:posOffset>
+                  <wp:posOffset>34399</wp:posOffset>
                 </wp:positionV>
-                <wp:extent cx="3228230" cy="3331596"/>
-                <wp:effectExtent l="0" t="0" r="10795" b="8890"/>
+                <wp:extent cx="3991554" cy="5064981"/>
+                <wp:effectExtent l="0" t="0" r="9525" b="15240"/>
                 <wp:wrapNone/>
                 <wp:docPr id="5" name="Rounded Rectangle 5"/>
                 <wp:cNvGraphicFramePr/>
@@ -1576,7 +1536,7 @@
                       <wps:spPr>
                         <a:xfrm>
                           <a:off x="0" y="0"/>
-                          <a:ext cx="3228230" cy="3331596"/>
+                          <a:ext cx="3991554" cy="5064981"/>
                         </a:xfrm>
                         <a:prstGeom prst="roundRect">
                           <a:avLst/>
@@ -1675,14 +1635,14 @@
                                 <w:sz w:val="20"/>
                                 <w:szCs w:val="20"/>
                               </w:rPr>
-                              <w:t>nteraction with t</w:t>
-                            </w:r>
-                            <w:r>
-                              <w:rPr>
-                                <w:sz w:val="20"/>
-                                <w:szCs w:val="20"/>
-                              </w:rPr>
-                              <w:t>hree</w:t>
+                              <w:t xml:space="preserve">nteraction with </w:t>
+                            </w:r>
+                            <w:r>
+                              <w:rPr>
+                                <w:sz w:val="20"/>
+                                <w:szCs w:val="20"/>
+                              </w:rPr>
+                              <w:t>the</w:t>
                             </w:r>
                             <w:r>
                               <w:rPr>
@@ -1841,7 +1801,22 @@
                                 <w:szCs w:val="20"/>
                               </w:rPr>
                             </w:pPr>
-                            <w:proofErr w:type="gramStart"/>
+                            <w:r>
+                              <w:rPr>
+                                <w:sz w:val="20"/>
+                                <w:szCs w:val="20"/>
+                              </w:rPr>
+                              <w:t>MATRIX_MONO [2D 8x8 pixel matrix, monochrome]</w:t>
+                            </w:r>
+                          </w:p>
+                          <w:p>
+                            <w:pPr>
+                              <w:ind w:left="720"/>
+                              <w:rPr>
+                                <w:sz w:val="20"/>
+                                <w:szCs w:val="20"/>
+                              </w:rPr>
+                            </w:pPr>
                             <w:r>
                               <w:rPr>
                                 <w:sz w:val="20"/>
@@ -1854,9 +1829,15 @@
                                 <w:sz w:val="20"/>
                                 <w:szCs w:val="20"/>
                               </w:rPr>
+                              <w:t xml:space="preserve">_COLOR </w:t>
+                            </w:r>
+                            <w:r>
+                              <w:rPr>
+                                <w:sz w:val="20"/>
+                                <w:szCs w:val="20"/>
+                              </w:rPr>
                               <w:t>[</w:t>
                             </w:r>
-                            <w:proofErr w:type="gramEnd"/>
                             <w:r>
                               <w:rPr>
                                 <w:sz w:val="20"/>
@@ -1942,7 +1923,238 @@
                                 <w:sz w:val="20"/>
                                 <w:szCs w:val="20"/>
                               </w:rPr>
-                              <w:t>Four modes: 1D monochrome, 2D monochrome, 1D color, 2D color.</w:t>
+                              <w:t xml:space="preserve">Enables user application to </w:t>
+                            </w:r>
+                            <w:r>
+                              <w:rPr>
+                                <w:sz w:val="20"/>
+                                <w:szCs w:val="20"/>
+                              </w:rPr>
+                              <w:t>interact</w:t>
+                            </w:r>
+                            <w:r>
+                              <w:rPr>
+                                <w:sz w:val="20"/>
+                                <w:szCs w:val="20"/>
+                              </w:rPr>
+                              <w:t xml:space="preserve"> </w:t>
+                            </w:r>
+                            <w:r>
+                              <w:rPr>
+                                <w:sz w:val="20"/>
+                                <w:szCs w:val="20"/>
+                              </w:rPr>
+                              <w:t>with</w:t>
+                            </w:r>
+                            <w:r>
+                              <w:rPr>
+                                <w:sz w:val="20"/>
+                                <w:szCs w:val="20"/>
+                              </w:rPr>
+                              <w:t xml:space="preserve"> any a</w:t>
+                            </w:r>
+                            <w:r>
+                              <w:rPr>
+                                <w:sz w:val="20"/>
+                                <w:szCs w:val="20"/>
+                              </w:rPr>
+                              <w:t xml:space="preserve">bstract </w:t>
+                            </w:r>
+                            <w:r>
+                              <w:rPr>
+                                <w:sz w:val="20"/>
+                                <w:szCs w:val="20"/>
+                              </w:rPr>
+                              <w:t>LED Array</w:t>
+                            </w:r>
+                            <w:r>
+                              <w:rPr>
+                                <w:sz w:val="20"/>
+                                <w:szCs w:val="20"/>
+                              </w:rPr>
+                              <w:t xml:space="preserve"> (as a</w:t>
+                            </w:r>
+                            <w:r>
+                              <w:rPr>
+                                <w:sz w:val="20"/>
+                                <w:szCs w:val="20"/>
+                              </w:rPr>
+                              <w:t xml:space="preserve"> memory</w:t>
+                            </w:r>
+                            <w:r>
+                              <w:rPr>
+                                <w:sz w:val="20"/>
+                                <w:szCs w:val="20"/>
+                              </w:rPr>
+                              <w:t xml:space="preserve"> buffer)</w:t>
+                            </w:r>
+                            <w:r>
+                              <w:rPr>
+                                <w:sz w:val="20"/>
+                                <w:szCs w:val="20"/>
+                              </w:rPr>
+                              <w:t xml:space="preserve"> </w:t>
+                            </w:r>
+                            <w:r>
+                              <w:rPr>
+                                <w:sz w:val="20"/>
+                                <w:szCs w:val="20"/>
+                              </w:rPr>
+                              <w:t>in order to set each real LED as desired.</w:t>
+                            </w:r>
+                            <w:r>
+                              <w:rPr>
+                                <w:sz w:val="20"/>
+                                <w:szCs w:val="20"/>
+                              </w:rPr>
+                              <w:t xml:space="preserve"> </w:t>
+                            </w:r>
+                          </w:p>
+                          <w:p>
+                            <w:pPr>
+                              <w:rPr>
+                                <w:sz w:val="20"/>
+                                <w:szCs w:val="20"/>
+                              </w:rPr>
+                            </w:pPr>
+                            <w:r>
+                              <w:rPr>
+                                <w:sz w:val="20"/>
+                                <w:szCs w:val="20"/>
+                              </w:rPr>
+                              <w:t xml:space="preserve">Interaction is done in </w:t>
+                            </w:r>
+                            <w:r>
+                              <w:rPr>
+                                <w:sz w:val="20"/>
+                                <w:szCs w:val="20"/>
+                              </w:rPr>
+                              <w:t xml:space="preserve">one of </w:t>
+                            </w:r>
+                            <w:r>
+                              <w:rPr>
+                                <w:sz w:val="20"/>
+                                <w:szCs w:val="20"/>
+                              </w:rPr>
+                              <w:t>layouts</w:t>
+                            </w:r>
+                            <w:r>
+                              <w:rPr>
+                                <w:sz w:val="20"/>
+                                <w:szCs w:val="20"/>
+                              </w:rPr>
+                              <w:t>:</w:t>
+                            </w:r>
+                            <w:r>
+                              <w:rPr>
+                                <w:sz w:val="20"/>
+                                <w:szCs w:val="20"/>
+                              </w:rPr>
+                              <w:t xml:space="preserve"> </w:t>
+                            </w:r>
+                          </w:p>
+                          <w:p>
+                            <w:pPr>
+                              <w:rPr>
+                                <w:sz w:val="20"/>
+                                <w:szCs w:val="20"/>
+                              </w:rPr>
+                            </w:pPr>
+                            <w:r>
+                              <w:rPr>
+                                <w:sz w:val="20"/>
+                                <w:szCs w:val="20"/>
+                              </w:rPr>
+                              <w:t>V</w:t>
+                            </w:r>
+                            <w:r>
+                              <w:rPr>
+                                <w:sz w:val="20"/>
+                                <w:szCs w:val="20"/>
+                              </w:rPr>
+                              <w:t>isual</w:t>
+                            </w:r>
+                            <w:r>
+                              <w:rPr>
+                                <w:sz w:val="20"/>
+                                <w:szCs w:val="20"/>
+                              </w:rPr>
+                              <w:t xml:space="preserve">, </w:t>
+                            </w:r>
+                            <w:r>
+                              <w:rPr>
+                                <w:sz w:val="20"/>
+                                <w:szCs w:val="20"/>
+                              </w:rPr>
+                              <w:t xml:space="preserve">1D </w:t>
+                            </w:r>
+                            <w:r>
+                              <w:rPr>
+                                <w:sz w:val="20"/>
+                                <w:szCs w:val="20"/>
+                              </w:rPr>
+                              <w:t>string,</w:t>
+                            </w:r>
+                            <w:r>
+                              <w:rPr>
+                                <w:sz w:val="20"/>
+                                <w:szCs w:val="20"/>
+                              </w:rPr>
+                              <w:t xml:space="preserve"> 2D</w:t>
+                            </w:r>
+                            <w:r>
+                              <w:rPr>
+                                <w:sz w:val="20"/>
+                                <w:szCs w:val="20"/>
+                              </w:rPr>
+                              <w:t xml:space="preserve"> matrix</w:t>
+                            </w:r>
+                            <w:r>
+                              <w:rPr>
+                                <w:sz w:val="20"/>
+                                <w:szCs w:val="20"/>
+                              </w:rPr>
+                              <w:t xml:space="preserve"> (</w:t>
+                            </w:r>
+                            <w:proofErr w:type="spellStart"/>
+                            <w:proofErr w:type="gramStart"/>
+                            <w:r>
+                              <w:rPr>
+                                <w:sz w:val="20"/>
+                                <w:szCs w:val="20"/>
+                              </w:rPr>
+                              <w:t>x,y</w:t>
+                            </w:r>
+                            <w:proofErr w:type="spellEnd"/>
+                            <w:proofErr w:type="gramEnd"/>
+                            <w:r>
+                              <w:rPr>
+                                <w:sz w:val="20"/>
+                                <w:szCs w:val="20"/>
+                              </w:rPr>
+                              <w:t xml:space="preserve">) </w:t>
+                            </w:r>
+                          </w:p>
+                          <w:p>
+                            <w:pPr>
+                              <w:rPr>
+                                <w:sz w:val="20"/>
+                                <w:szCs w:val="20"/>
+                              </w:rPr>
+                            </w:pPr>
+                            <w:r>
+                              <w:rPr>
+                                <w:sz w:val="20"/>
+                                <w:szCs w:val="20"/>
+                              </w:rPr>
+                              <w:t xml:space="preserve">Binary, </w:t>
+                            </w:r>
+                            <w:r>
+                              <w:rPr>
+                                <w:sz w:val="20"/>
+                                <w:szCs w:val="20"/>
+                              </w:rPr>
+                              <w:t>logical (bits, bytes, word)</w:t>
                             </w:r>
                           </w:p>
                           <w:p>
@@ -1965,91 +2177,23 @@
                                 <w:sz w:val="20"/>
                                 <w:szCs w:val="20"/>
                               </w:rPr>
-                              <w:t xml:space="preserve">Enables user application to </w:t>
-                            </w:r>
-                            <w:r>
-                              <w:rPr>
-                                <w:sz w:val="20"/>
-                                <w:szCs w:val="20"/>
-                              </w:rPr>
-                              <w:t>interact</w:t>
-                            </w:r>
-                            <w:r>
-                              <w:rPr>
-                                <w:sz w:val="20"/>
-                                <w:szCs w:val="20"/>
-                              </w:rPr>
-                              <w:t xml:space="preserve"> </w:t>
-                            </w:r>
-                            <w:r>
-                              <w:rPr>
-                                <w:sz w:val="20"/>
-                                <w:szCs w:val="20"/>
-                              </w:rPr>
-                              <w:t>with</w:t>
-                            </w:r>
-                            <w:r>
-                              <w:rPr>
-                                <w:sz w:val="20"/>
-                                <w:szCs w:val="20"/>
-                              </w:rPr>
-                              <w:t xml:space="preserve"> any a</w:t>
-                            </w:r>
-                            <w:r>
-                              <w:rPr>
-                                <w:sz w:val="20"/>
-                                <w:szCs w:val="20"/>
-                              </w:rPr>
-                              <w:t xml:space="preserve">bstract </w:t>
-                            </w:r>
-                            <w:r>
-                              <w:rPr>
-                                <w:sz w:val="20"/>
-                                <w:szCs w:val="20"/>
-                              </w:rPr>
-                              <w:t>LED Array</w:t>
-                            </w:r>
-                            <w:r>
-                              <w:rPr>
-                                <w:sz w:val="20"/>
-                                <w:szCs w:val="20"/>
-                              </w:rPr>
-                              <w:t xml:space="preserve"> (as a</w:t>
-                            </w:r>
-                            <w:r>
-                              <w:rPr>
-                                <w:sz w:val="20"/>
-                                <w:szCs w:val="20"/>
-                              </w:rPr>
-                              <w:t xml:space="preserve"> memory</w:t>
-                            </w:r>
-                            <w:r>
-                              <w:rPr>
-                                <w:sz w:val="20"/>
-                                <w:szCs w:val="20"/>
-                              </w:rPr>
-                              <w:t xml:space="preserve"> buffer)</w:t>
-                            </w:r>
-                            <w:r>
-                              <w:rPr>
-                                <w:sz w:val="20"/>
-                                <w:szCs w:val="20"/>
-                              </w:rPr>
-                              <w:t xml:space="preserve"> </w:t>
-                            </w:r>
-                            <w:r>
-                              <w:rPr>
-                                <w:sz w:val="20"/>
-                                <w:szCs w:val="20"/>
-                              </w:rPr>
-                              <w:t>in order to set each real LED as desired.</w:t>
-                            </w:r>
-                            <w:r>
-                              <w:rPr>
-                                <w:sz w:val="20"/>
-                                <w:szCs w:val="20"/>
-                              </w:rPr>
-                              <w:t xml:space="preserve"> </w:t>
+                              <w:t xml:space="preserve">And </w:t>
+                            </w:r>
+                            <w:proofErr w:type="gramStart"/>
+                            <w:r>
+                              <w:rPr>
+                                <w:sz w:val="20"/>
+                                <w:szCs w:val="20"/>
+                              </w:rPr>
+                              <w:t>one of two color</w:t>
+                            </w:r>
+                            <w:proofErr w:type="gramEnd"/>
+                            <w:r>
+                              <w:rPr>
+                                <w:sz w:val="20"/>
+                                <w:szCs w:val="20"/>
+                              </w:rPr>
+                              <w:t xml:space="preserve"> modes:</w:t>
                             </w:r>
                           </w:p>
                           <w:p>
@@ -2064,67 +2208,7 @@
                                 <w:sz w:val="20"/>
                                 <w:szCs w:val="20"/>
                               </w:rPr>
-                              <w:t xml:space="preserve">Interaction is done in </w:t>
-                            </w:r>
-                            <w:r>
-                              <w:rPr>
-                                <w:sz w:val="20"/>
-                                <w:szCs w:val="20"/>
-                              </w:rPr>
-                              <w:t xml:space="preserve">one of </w:t>
-                            </w:r>
-                            <w:r>
-                              <w:rPr>
-                                <w:sz w:val="20"/>
-                                <w:szCs w:val="20"/>
-                              </w:rPr>
-                              <w:t>layouts</w:t>
-                            </w:r>
-                            <w:r>
-                              <w:rPr>
-                                <w:sz w:val="20"/>
-                                <w:szCs w:val="20"/>
-                              </w:rPr>
-                              <w:t>:</w:t>
-                            </w:r>
-                            <w:r>
-                              <w:rPr>
-                                <w:sz w:val="20"/>
-                                <w:szCs w:val="20"/>
-                              </w:rPr>
-                              <w:t xml:space="preserve"> </w:t>
-                            </w:r>
-                            <w:r>
-                              <w:rPr>
-                                <w:sz w:val="20"/>
-                                <w:szCs w:val="20"/>
-                              </w:rPr>
-                              <w:t>V</w:t>
-                            </w:r>
-                            <w:r>
-                              <w:rPr>
-                                <w:sz w:val="20"/>
-                                <w:szCs w:val="20"/>
-                              </w:rPr>
-                              <w:t>isual (</w:t>
-                            </w:r>
-                            <w:proofErr w:type="spellStart"/>
-                            <w:proofErr w:type="gramStart"/>
-                            <w:r>
-                              <w:rPr>
-                                <w:sz w:val="20"/>
-                                <w:szCs w:val="20"/>
-                              </w:rPr>
-                              <w:t>x,y</w:t>
-                            </w:r>
-                            <w:proofErr w:type="spellEnd"/>
-                            <w:proofErr w:type="gramEnd"/>
-                            <w:r>
-                              <w:rPr>
-                                <w:sz w:val="20"/>
-                                <w:szCs w:val="20"/>
-                              </w:rPr>
-                              <w:t xml:space="preserve">) </w:t>
+                              <w:t>Monochrome</w:t>
                             </w:r>
                           </w:p>
                           <w:p>
@@ -2139,76 +2223,7 @@
                                 <w:sz w:val="20"/>
                                 <w:szCs w:val="20"/>
                               </w:rPr>
-                              <w:t>logical (bits, bytes, word)</w:t>
-                            </w:r>
-                          </w:p>
-                          <w:p>
-                            <w:pPr>
-                              <w:rPr>
-                                <w:sz w:val="20"/>
-                                <w:szCs w:val="20"/>
-                              </w:rPr>
-                            </w:pPr>
-                          </w:p>
-                          <w:p>
-                            <w:pPr>
-                              <w:rPr>
-                                <w:sz w:val="20"/>
-                                <w:szCs w:val="20"/>
-                              </w:rPr>
-                            </w:pPr>
-                            <w:r>
-                              <w:rPr>
-                                <w:sz w:val="20"/>
-                                <w:szCs w:val="20"/>
-                              </w:rPr>
-                              <w:t xml:space="preserve">And </w:t>
-                            </w:r>
-                            <w:proofErr w:type="gramStart"/>
-                            <w:r>
-                              <w:rPr>
-                                <w:sz w:val="20"/>
-                                <w:szCs w:val="20"/>
-                              </w:rPr>
-                              <w:t>one of two color</w:t>
-                            </w:r>
-                            <w:proofErr w:type="gramEnd"/>
-                            <w:r>
-                              <w:rPr>
-                                <w:sz w:val="20"/>
-                                <w:szCs w:val="20"/>
-                              </w:rPr>
-                              <w:t xml:space="preserve"> modes:</w:t>
-                            </w:r>
-                          </w:p>
-                          <w:p>
-                            <w:pPr>
-                              <w:rPr>
-                                <w:sz w:val="20"/>
-                                <w:szCs w:val="20"/>
-                              </w:rPr>
-                            </w:pPr>
-                            <w:r>
-                              <w:rPr>
-                                <w:sz w:val="20"/>
-                                <w:szCs w:val="20"/>
-                              </w:rPr>
-                              <w:t>Monochrome</w:t>
-                            </w:r>
-                          </w:p>
-                          <w:p>
-                            <w:pPr>
-                              <w:rPr>
-                                <w:sz w:val="20"/>
-                                <w:szCs w:val="20"/>
-                              </w:rPr>
-                            </w:pPr>
-                            <w:r>
-                              <w:rPr>
-                                <w:sz w:val="20"/>
-                                <w:szCs w:val="20"/>
-                              </w:rPr>
-                              <w:t>RGB</w:t>
+                              <w:t>HSV</w:t>
                             </w:r>
                           </w:p>
                           <w:p>
@@ -2326,7 +2341,7 @@
           </mc:Choice>
           <mc:Fallback>
             <w:pict>
-              <v:roundrect w14:anchorId="1FFE453E" id="Rounded Rectangle 5" o:spid="_x0000_s1031" style="position:absolute;margin-left:268.9pt;margin-top:14.6pt;width:254.2pt;height:262.35pt;z-index:251697152;visibility:visible;mso-wrap-style:square;mso-width-percent:0;mso-height-percent:0;mso-wrap-distance-left:9pt;mso-wrap-distance-top:0;mso-wrap-distance-right:9pt;mso-wrap-distance-bottom:0;mso-position-horizontal:absolute;mso-position-horizontal-relative:text;mso-position-vertical:absolute;mso-position-vertical-relative:text;mso-width-percent:0;mso-height-percent:0;mso-width-relative:margin;mso-height-relative:margin;v-text-anchor:middle" arcsize="10923f" o:gfxdata="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" fillcolor="#70ad47 [3209]" strokecolor="#375623 [1609]" strokeweight="1pt">
+              <v:roundrect w14:anchorId="1FFE453E" id="Rounded Rectangle 5" o:spid="_x0000_s1031" style="position:absolute;margin-left:529.65pt;margin-top:2.7pt;width:314.3pt;height:398.8pt;z-index:251697152;visibility:visible;mso-wrap-style:square;mso-width-percent:0;mso-height-percent:0;mso-wrap-distance-left:9pt;mso-wrap-distance-top:0;mso-wrap-distance-right:9pt;mso-wrap-distance-bottom:0;mso-position-horizontal:absolute;mso-position-horizontal-relative:text;mso-position-vertical:absolute;mso-position-vertical-relative:text;mso-width-percent:0;mso-height-percent:0;mso-width-relative:margin;mso-height-relative:margin;v-text-anchor:middle" arcsize="10923f" o:gfxdata="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" fillcolor="#70ad47 [3209]" strokecolor="#375623 [1609]" strokeweight="1pt">
                 <v:stroke joinstyle="miter"/>
                 <v:textbox inset="3.6pt,0,3.6pt,0">
                   <w:txbxContent>
@@ -2405,14 +2420,14 @@
                           <w:sz w:val="20"/>
                           <w:szCs w:val="20"/>
                         </w:rPr>
-                        <w:t>nteraction with t</w:t>
-                      </w:r>
-                      <w:r>
-                        <w:rPr>
-                          <w:sz w:val="20"/>
-                          <w:szCs w:val="20"/>
-                        </w:rPr>
-                        <w:t>hree</w:t>
+                        <w:t xml:space="preserve">nteraction with </w:t>
+                      </w:r>
+                      <w:r>
+                        <w:rPr>
+                          <w:sz w:val="20"/>
+                          <w:szCs w:val="20"/>
+                        </w:rPr>
+                        <w:t>the</w:t>
                       </w:r>
                       <w:r>
                         <w:rPr>
@@ -2440,28 +2455,7 @@
                           <w:sz w:val="20"/>
                           <w:szCs w:val="20"/>
                         </w:rPr>
-                        <w:t xml:space="preserve"> </w:t>
-                      </w:r>
-                      <w:r>
-                        <w:rPr>
-                          <w:sz w:val="20"/>
-                          <w:szCs w:val="20"/>
-                        </w:rPr>
-                        <w:t xml:space="preserve">which define the LED Array for </w:t>
-                      </w:r>
-                      <w:r>
-                        <w:rPr>
-                          <w:sz w:val="20"/>
-                          <w:szCs w:val="20"/>
-                        </w:rPr>
-                        <w:t xml:space="preserve">the </w:t>
-                      </w:r>
-                      <w:r>
-                        <w:rPr>
-                          <w:sz w:val="20"/>
-                          <w:szCs w:val="20"/>
-                        </w:rPr>
-                        <w:t>user to view</w:t>
+                        <w:t xml:space="preserve"> which define the LED Array for the user to view</w:t>
                       </w:r>
                       <w:r>
                         <w:rPr>
@@ -2592,7 +2586,22 @@
                           <w:szCs w:val="20"/>
                         </w:rPr>
                       </w:pPr>
-                      <w:proofErr w:type="gramStart"/>
+                      <w:r>
+                        <w:rPr>
+                          <w:sz w:val="20"/>
+                          <w:szCs w:val="20"/>
+                        </w:rPr>
+                        <w:t>MATRIX_MONO [2D 8x8 pixel matrix, monochrome]</w:t>
+                      </w:r>
+                    </w:p>
+                    <w:p>
+                      <w:pPr>
+                        <w:ind w:left="720"/>
+                        <w:rPr>
+                          <w:sz w:val="20"/>
+                          <w:szCs w:val="20"/>
+                        </w:rPr>
+                      </w:pPr>
                       <w:r>
                         <w:rPr>
                           <w:sz w:val="20"/>
@@ -2605,9 +2614,15 @@
                           <w:sz w:val="20"/>
                           <w:szCs w:val="20"/>
                         </w:rPr>
+                        <w:t xml:space="preserve">_COLOR </w:t>
+                      </w:r>
+                      <w:r>
+                        <w:rPr>
+                          <w:sz w:val="20"/>
+                          <w:szCs w:val="20"/>
+                        </w:rPr>
                         <w:t>[</w:t>
                       </w:r>
-                      <w:proofErr w:type="gramEnd"/>
                       <w:r>
                         <w:rPr>
                           <w:sz w:val="20"/>
@@ -2693,7 +2708,238 @@
                           <w:sz w:val="20"/>
                           <w:szCs w:val="20"/>
                         </w:rPr>
-                        <w:t>Four modes: 1D monochrome, 2D monochrome, 1D color, 2D color.</w:t>
+                        <w:t xml:space="preserve">Enables user application to </w:t>
+                      </w:r>
+                      <w:r>
+                        <w:rPr>
+                          <w:sz w:val="20"/>
+                          <w:szCs w:val="20"/>
+                        </w:rPr>
+                        <w:t>interact</w:t>
+                      </w:r>
+                      <w:r>
+                        <w:rPr>
+                          <w:sz w:val="20"/>
+                          <w:szCs w:val="20"/>
+                        </w:rPr>
+                        <w:t xml:space="preserve"> </w:t>
+                      </w:r>
+                      <w:r>
+                        <w:rPr>
+                          <w:sz w:val="20"/>
+                          <w:szCs w:val="20"/>
+                        </w:rPr>
+                        <w:t>with</w:t>
+                      </w:r>
+                      <w:r>
+                        <w:rPr>
+                          <w:sz w:val="20"/>
+                          <w:szCs w:val="20"/>
+                        </w:rPr>
+                        <w:t xml:space="preserve"> any a</w:t>
+                      </w:r>
+                      <w:r>
+                        <w:rPr>
+                          <w:sz w:val="20"/>
+                          <w:szCs w:val="20"/>
+                        </w:rPr>
+                        <w:t xml:space="preserve">bstract </w:t>
+                      </w:r>
+                      <w:r>
+                        <w:rPr>
+                          <w:sz w:val="20"/>
+                          <w:szCs w:val="20"/>
+                        </w:rPr>
+                        <w:t>LED Array</w:t>
+                      </w:r>
+                      <w:r>
+                        <w:rPr>
+                          <w:sz w:val="20"/>
+                          <w:szCs w:val="20"/>
+                        </w:rPr>
+                        <w:t xml:space="preserve"> (as a</w:t>
+                      </w:r>
+                      <w:r>
+                        <w:rPr>
+                          <w:sz w:val="20"/>
+                          <w:szCs w:val="20"/>
+                        </w:rPr>
+                        <w:t xml:space="preserve"> memory</w:t>
+                      </w:r>
+                      <w:r>
+                        <w:rPr>
+                          <w:sz w:val="20"/>
+                          <w:szCs w:val="20"/>
+                        </w:rPr>
+                        <w:t xml:space="preserve"> buffer)</w:t>
+                      </w:r>
+                      <w:r>
+                        <w:rPr>
+                          <w:sz w:val="20"/>
+                          <w:szCs w:val="20"/>
+                        </w:rPr>
+                        <w:t xml:space="preserve"> </w:t>
+                      </w:r>
+                      <w:r>
+                        <w:rPr>
+                          <w:sz w:val="20"/>
+                          <w:szCs w:val="20"/>
+                        </w:rPr>
+                        <w:t>in order to set each real LED as desired.</w:t>
+                      </w:r>
+                      <w:r>
+                        <w:rPr>
+                          <w:sz w:val="20"/>
+                          <w:szCs w:val="20"/>
+                        </w:rPr>
+                        <w:t xml:space="preserve"> </w:t>
+                      </w:r>
+                    </w:p>
+                    <w:p>
+                      <w:pPr>
+                        <w:rPr>
+                          <w:sz w:val="20"/>
+                          <w:szCs w:val="20"/>
+                        </w:rPr>
+                      </w:pPr>
+                      <w:r>
+                        <w:rPr>
+                          <w:sz w:val="20"/>
+                          <w:szCs w:val="20"/>
+                        </w:rPr>
+                        <w:t xml:space="preserve">Interaction is done in </w:t>
+                      </w:r>
+                      <w:r>
+                        <w:rPr>
+                          <w:sz w:val="20"/>
+                          <w:szCs w:val="20"/>
+                        </w:rPr>
+                        <w:t xml:space="preserve">one of </w:t>
+                      </w:r>
+                      <w:r>
+                        <w:rPr>
+                          <w:sz w:val="20"/>
+                          <w:szCs w:val="20"/>
+                        </w:rPr>
+                        <w:t>layouts</w:t>
+                      </w:r>
+                      <w:r>
+                        <w:rPr>
+                          <w:sz w:val="20"/>
+                          <w:szCs w:val="20"/>
+                        </w:rPr>
+                        <w:t>:</w:t>
+                      </w:r>
+                      <w:r>
+                        <w:rPr>
+                          <w:sz w:val="20"/>
+                          <w:szCs w:val="20"/>
+                        </w:rPr>
+                        <w:t xml:space="preserve"> </w:t>
+                      </w:r>
+                    </w:p>
+                    <w:p>
+                      <w:pPr>
+                        <w:rPr>
+                          <w:sz w:val="20"/>
+                          <w:szCs w:val="20"/>
+                        </w:rPr>
+                      </w:pPr>
+                      <w:r>
+                        <w:rPr>
+                          <w:sz w:val="20"/>
+                          <w:szCs w:val="20"/>
+                        </w:rPr>
+                        <w:t>V</w:t>
+                      </w:r>
+                      <w:r>
+                        <w:rPr>
+                          <w:sz w:val="20"/>
+                          <w:szCs w:val="20"/>
+                        </w:rPr>
+                        <w:t>isual</w:t>
+                      </w:r>
+                      <w:r>
+                        <w:rPr>
+                          <w:sz w:val="20"/>
+                          <w:szCs w:val="20"/>
+                        </w:rPr>
+                        <w:t xml:space="preserve">, </w:t>
+                      </w:r>
+                      <w:r>
+                        <w:rPr>
+                          <w:sz w:val="20"/>
+                          <w:szCs w:val="20"/>
+                        </w:rPr>
+                        <w:t xml:space="preserve">1D </w:t>
+                      </w:r>
+                      <w:r>
+                        <w:rPr>
+                          <w:sz w:val="20"/>
+                          <w:szCs w:val="20"/>
+                        </w:rPr>
+                        <w:t>string,</w:t>
+                      </w:r>
+                      <w:r>
+                        <w:rPr>
+                          <w:sz w:val="20"/>
+                          <w:szCs w:val="20"/>
+                        </w:rPr>
+                        <w:t xml:space="preserve"> 2D</w:t>
+                      </w:r>
+                      <w:r>
+                        <w:rPr>
+                          <w:sz w:val="20"/>
+                          <w:szCs w:val="20"/>
+                        </w:rPr>
+                        <w:t xml:space="preserve"> matrix</w:t>
+                      </w:r>
+                      <w:r>
+                        <w:rPr>
+                          <w:sz w:val="20"/>
+                          <w:szCs w:val="20"/>
+                        </w:rPr>
+                        <w:t xml:space="preserve"> (</w:t>
+                      </w:r>
+                      <w:proofErr w:type="spellStart"/>
+                      <w:proofErr w:type="gramStart"/>
+                      <w:r>
+                        <w:rPr>
+                          <w:sz w:val="20"/>
+                          <w:szCs w:val="20"/>
+                        </w:rPr>
+                        <w:t>x,y</w:t>
+                      </w:r>
+                      <w:proofErr w:type="spellEnd"/>
+                      <w:proofErr w:type="gramEnd"/>
+                      <w:r>
+                        <w:rPr>
+                          <w:sz w:val="20"/>
+                          <w:szCs w:val="20"/>
+                        </w:rPr>
+                        <w:t xml:space="preserve">) </w:t>
+                      </w:r>
+                    </w:p>
+                    <w:p>
+                      <w:pPr>
+                        <w:rPr>
+                          <w:sz w:val="20"/>
+                          <w:szCs w:val="20"/>
+                        </w:rPr>
+                      </w:pPr>
+                      <w:r>
+                        <w:rPr>
+                          <w:sz w:val="20"/>
+                          <w:szCs w:val="20"/>
+                        </w:rPr>
+                        <w:t xml:space="preserve">Binary, </w:t>
+                      </w:r>
+                      <w:r>
+                        <w:rPr>
+                          <w:sz w:val="20"/>
+                          <w:szCs w:val="20"/>
+                        </w:rPr>
+                        <w:t>logical (bits, bytes, word)</w:t>
                       </w:r>
                     </w:p>
                     <w:p>
@@ -2716,91 +2962,23 @@
                           <w:sz w:val="20"/>
                           <w:szCs w:val="20"/>
                         </w:rPr>
-                        <w:t xml:space="preserve">Enables user application to </w:t>
-                      </w:r>
-                      <w:r>
-                        <w:rPr>
-                          <w:sz w:val="20"/>
-                          <w:szCs w:val="20"/>
-                        </w:rPr>
-                        <w:t>interact</w:t>
-                      </w:r>
-                      <w:r>
-                        <w:rPr>
-                          <w:sz w:val="20"/>
-                          <w:szCs w:val="20"/>
-                        </w:rPr>
-                        <w:t xml:space="preserve"> </w:t>
-                      </w:r>
-                      <w:r>
-                        <w:rPr>
-                          <w:sz w:val="20"/>
-                          <w:szCs w:val="20"/>
-                        </w:rPr>
-                        <w:t>with</w:t>
-                      </w:r>
-                      <w:r>
-                        <w:rPr>
-                          <w:sz w:val="20"/>
-                          <w:szCs w:val="20"/>
-                        </w:rPr>
-                        <w:t xml:space="preserve"> any a</w:t>
-                      </w:r>
-                      <w:r>
-                        <w:rPr>
-                          <w:sz w:val="20"/>
-                          <w:szCs w:val="20"/>
-                        </w:rPr>
-                        <w:t xml:space="preserve">bstract </w:t>
-                      </w:r>
-                      <w:r>
-                        <w:rPr>
-                          <w:sz w:val="20"/>
-                          <w:szCs w:val="20"/>
-                        </w:rPr>
-                        <w:t>LED Array</w:t>
-                      </w:r>
-                      <w:r>
-                        <w:rPr>
-                          <w:sz w:val="20"/>
-                          <w:szCs w:val="20"/>
-                        </w:rPr>
-                        <w:t xml:space="preserve"> (as a</w:t>
-                      </w:r>
-                      <w:r>
-                        <w:rPr>
-                          <w:sz w:val="20"/>
-                          <w:szCs w:val="20"/>
-                        </w:rPr>
-                        <w:t xml:space="preserve"> memory</w:t>
-                      </w:r>
-                      <w:r>
-                        <w:rPr>
-                          <w:sz w:val="20"/>
-                          <w:szCs w:val="20"/>
-                        </w:rPr>
-                        <w:t xml:space="preserve"> buffer)</w:t>
-                      </w:r>
-                      <w:r>
-                        <w:rPr>
-                          <w:sz w:val="20"/>
-                          <w:szCs w:val="20"/>
-                        </w:rPr>
-                        <w:t xml:space="preserve"> </w:t>
-                      </w:r>
-                      <w:r>
-                        <w:rPr>
-                          <w:sz w:val="20"/>
-                          <w:szCs w:val="20"/>
-                        </w:rPr>
-                        <w:t>in order to set each real LED as desired.</w:t>
-                      </w:r>
-                      <w:r>
-                        <w:rPr>
-                          <w:sz w:val="20"/>
-                          <w:szCs w:val="20"/>
-                        </w:rPr>
-                        <w:t xml:space="preserve"> </w:t>
+                        <w:t xml:space="preserve">And </w:t>
+                      </w:r>
+                      <w:proofErr w:type="gramStart"/>
+                      <w:r>
+                        <w:rPr>
+                          <w:sz w:val="20"/>
+                          <w:szCs w:val="20"/>
+                        </w:rPr>
+                        <w:t>one of two color</w:t>
+                      </w:r>
+                      <w:proofErr w:type="gramEnd"/>
+                      <w:r>
+                        <w:rPr>
+                          <w:sz w:val="20"/>
+                          <w:szCs w:val="20"/>
+                        </w:rPr>
+                        <w:t xml:space="preserve"> modes:</w:t>
                       </w:r>
                     </w:p>
                     <w:p>
@@ -2815,67 +2993,7 @@
                           <w:sz w:val="20"/>
                           <w:szCs w:val="20"/>
                         </w:rPr>
-                        <w:t xml:space="preserve">Interaction is done in </w:t>
-                      </w:r>
-                      <w:r>
-                        <w:rPr>
-                          <w:sz w:val="20"/>
-                          <w:szCs w:val="20"/>
-                        </w:rPr>
-                        <w:t xml:space="preserve">one of </w:t>
-                      </w:r>
-                      <w:r>
-                        <w:rPr>
-                          <w:sz w:val="20"/>
-                          <w:szCs w:val="20"/>
-                        </w:rPr>
-                        <w:t>layouts</w:t>
-                      </w:r>
-                      <w:r>
-                        <w:rPr>
-                          <w:sz w:val="20"/>
-                          <w:szCs w:val="20"/>
-                        </w:rPr>
-                        <w:t>:</w:t>
-                      </w:r>
-                      <w:r>
-                        <w:rPr>
-                          <w:sz w:val="20"/>
-                          <w:szCs w:val="20"/>
-                        </w:rPr>
-                        <w:t xml:space="preserve"> </w:t>
-                      </w:r>
-                      <w:r>
-                        <w:rPr>
-                          <w:sz w:val="20"/>
-                          <w:szCs w:val="20"/>
-                        </w:rPr>
-                        <w:t>V</w:t>
-                      </w:r>
-                      <w:r>
-                        <w:rPr>
-                          <w:sz w:val="20"/>
-                          <w:szCs w:val="20"/>
-                        </w:rPr>
-                        <w:t>isual (</w:t>
-                      </w:r>
-                      <w:proofErr w:type="spellStart"/>
-                      <w:proofErr w:type="gramStart"/>
-                      <w:r>
-                        <w:rPr>
-                          <w:sz w:val="20"/>
-                          <w:szCs w:val="20"/>
-                        </w:rPr>
-                        <w:t>x,y</w:t>
-                      </w:r>
-                      <w:proofErr w:type="spellEnd"/>
-                      <w:proofErr w:type="gramEnd"/>
-                      <w:r>
-                        <w:rPr>
-                          <w:sz w:val="20"/>
-                          <w:szCs w:val="20"/>
-                        </w:rPr>
-                        <w:t xml:space="preserve">) </w:t>
+                        <w:t>Monochrome</w:t>
                       </w:r>
                     </w:p>
                     <w:p>
@@ -2890,76 +3008,7 @@
                           <w:sz w:val="20"/>
                           <w:szCs w:val="20"/>
                         </w:rPr>
-                        <w:t>logical (bits, bytes, word)</w:t>
-                      </w:r>
-                    </w:p>
-                    <w:p>
-                      <w:pPr>
-                        <w:rPr>
-                          <w:sz w:val="20"/>
-                          <w:szCs w:val="20"/>
-                        </w:rPr>
-                      </w:pPr>
-                    </w:p>
-                    <w:p>
-                      <w:pPr>
-                        <w:rPr>
-                          <w:sz w:val="20"/>
-                          <w:szCs w:val="20"/>
-                        </w:rPr>
-                      </w:pPr>
-                      <w:r>
-                        <w:rPr>
-                          <w:sz w:val="20"/>
-                          <w:szCs w:val="20"/>
-                        </w:rPr>
-                        <w:t xml:space="preserve">And </w:t>
-                      </w:r>
-                      <w:proofErr w:type="gramStart"/>
-                      <w:r>
-                        <w:rPr>
-                          <w:sz w:val="20"/>
-                          <w:szCs w:val="20"/>
-                        </w:rPr>
-                        <w:t>one of two color</w:t>
-                      </w:r>
-                      <w:proofErr w:type="gramEnd"/>
-                      <w:r>
-                        <w:rPr>
-                          <w:sz w:val="20"/>
-                          <w:szCs w:val="20"/>
-                        </w:rPr>
-                        <w:t xml:space="preserve"> modes:</w:t>
-                      </w:r>
-                    </w:p>
-                    <w:p>
-                      <w:pPr>
-                        <w:rPr>
-                          <w:sz w:val="20"/>
-                          <w:szCs w:val="20"/>
-                        </w:rPr>
-                      </w:pPr>
-                      <w:r>
-                        <w:rPr>
-                          <w:sz w:val="20"/>
-                          <w:szCs w:val="20"/>
-                        </w:rPr>
-                        <w:t>Monochrome</w:t>
-                      </w:r>
-                    </w:p>
-                    <w:p>
-                      <w:pPr>
-                        <w:rPr>
-                          <w:sz w:val="20"/>
-                          <w:szCs w:val="20"/>
-                        </w:rPr>
-                      </w:pPr>
-                      <w:r>
-                        <w:rPr>
-                          <w:sz w:val="20"/>
-                          <w:szCs w:val="20"/>
-                        </w:rPr>
-                        <w:t>RGB</w:t>
+                        <w:t>HSV</w:t>
                       </w:r>
                     </w:p>
                     <w:p>
@@ -3054,8 +3103,6 @@
                           <w:szCs w:val="20"/>
                         </w:rPr>
                       </w:pPr>
-                      <w:bookmarkStart w:id="1" w:name="_GoBack"/>
-                      <w:bookmarkEnd w:id="1"/>
                     </w:p>
                   </w:txbxContent>
                 </v:textbox>
@@ -3064,8 +3111,6 @@
           </mc:Fallback>
         </mc:AlternateContent>
       </w:r>
-    </w:p>
-    <w:p>
       <w:r>
         <w:rPr>
           <w:noProof/>

</xml_diff>

<commit_message>
Conversion of button input to IO Expander mapping.
</commit_message>
<xml_diff>
--- a/Documentation/Code-Control LED Array.docx
+++ b/Documentation/Code-Control LED Array.docx
@@ -1,6 +1,6 @@
 
 <file path=word/document.xml><?xml version="1.0" encoding="utf-8"?>
-<w:document xmlns:wpc="http://schemas.microsoft.com/office/word/2010/wordprocessingCanvas" xmlns:cx="http://schemas.microsoft.com/office/drawing/2014/chartex" xmlns:cx1="http://schemas.microsoft.com/office/drawing/2015/9/8/chartex" xmlns:cx2="http://schemas.microsoft.com/office/drawing/2015/10/21/chartex" xmlns:cx3="http://schemas.microsoft.com/office/drawing/2016/5/9/chartex" xmlns:cx4="http://schemas.microsoft.com/office/drawing/2016/5/10/chartex" xmlns:cx5="http://schemas.microsoft.com/office/drawing/2016/5/11/chartex" xmlns:cx6="http://schemas.microsoft.com/office/drawing/2016/5/12/chartex" xmlns:cx7="http://schemas.microsoft.com/office/drawing/2016/5/13/chartex" xmlns:cx8="http://schemas.microsoft.com/office/drawing/2016/5/14/chartex" xmlns:mc="http://schemas.openxmlformats.org/markup-compatibility/2006" xmlns:aink="http://schemas.microsoft.com/office/drawing/2016/ink" xmlns:am3d="http://schemas.microsoft.com/office/drawing/2017/model3d" xmlns:o="urn:schemas-microsoft-com:office:office" xmlns:r="http://schemas.openxmlformats.org/officeDocument/2006/relationships" xmlns:m="http://schemas.openxmlformats.org/officeDocument/2006/math" xmlns:v="urn:schemas-microsoft-com:vml" xmlns:wp14="http://schemas.microsoft.com/office/word/2010/wordprocessingDrawing" xmlns:wp="http://schemas.openxmlformats.org/drawingml/2006/wordprocessingDrawing" xmlns:w10="urn:schemas-microsoft-com:office:word" xmlns:w="http://schemas.openxmlformats.org/wordprocessingml/2006/main" xmlns:w14="http://schemas.microsoft.com/office/word/2010/wordml" xmlns:w15="http://schemas.microsoft.com/office/word/2012/wordml" xmlns:w16cid="http://schemas.microsoft.com/office/word/2016/wordml/cid" xmlns:w16se="http://schemas.microsoft.com/office/word/2015/wordml/symex" xmlns:wpg="http://schemas.microsoft.com/office/word/2010/wordprocessingGroup" xmlns:wpi="http://schemas.microsoft.com/office/word/2010/wordprocessingInk" xmlns:wne="http://schemas.microsoft.com/office/word/2006/wordml" xmlns:wps="http://schemas.microsoft.com/office/word/2010/wordprocessingShape" mc:Ignorable="w14 w15 w16se w16cid wp14">
+<w:document xmlns:wpc="http://schemas.microsoft.com/office/word/2010/wordprocessingCanvas" xmlns:cx="http://schemas.microsoft.com/office/drawing/2014/chartex" xmlns:cx1="http://schemas.microsoft.com/office/drawing/2015/9/8/chartex" xmlns:cx2="http://schemas.microsoft.com/office/drawing/2015/10/21/chartex" xmlns:cx3="http://schemas.microsoft.com/office/drawing/2016/5/9/chartex" xmlns:cx4="http://schemas.microsoft.com/office/drawing/2016/5/10/chartex" xmlns:cx5="http://schemas.microsoft.com/office/drawing/2016/5/11/chartex" xmlns:cx6="http://schemas.microsoft.com/office/drawing/2016/5/12/chartex" xmlns:cx7="http://schemas.microsoft.com/office/drawing/2016/5/13/chartex" xmlns:cx8="http://schemas.microsoft.com/office/drawing/2016/5/14/chartex" xmlns:mc="http://schemas.openxmlformats.org/markup-compatibility/2006" xmlns:aink="http://schemas.microsoft.com/office/drawing/2016/ink" xmlns:am3d="http://schemas.microsoft.com/office/drawing/2017/model3d" xmlns:o="urn:schemas-microsoft-com:office:office" xmlns:r="http://schemas.openxmlformats.org/officeDocument/2006/relationships" xmlns:m="http://schemas.openxmlformats.org/officeDocument/2006/math" xmlns:v="urn:schemas-microsoft-com:vml" xmlns:wp14="http://schemas.microsoft.com/office/word/2010/wordprocessingDrawing" xmlns:wp="http://schemas.openxmlformats.org/drawingml/2006/wordprocessingDrawing" xmlns:w10="urn:schemas-microsoft-com:office:word" xmlns:w="http://schemas.openxmlformats.org/wordprocessingml/2006/main" xmlns:w14="http://schemas.microsoft.com/office/word/2010/wordml" xmlns:w15="http://schemas.microsoft.com/office/word/2012/wordml" xmlns:w16cex="http://schemas.microsoft.com/office/word/2018/wordml/cex" xmlns:w16cid="http://schemas.microsoft.com/office/word/2016/wordml/cid" xmlns:w16="http://schemas.microsoft.com/office/word/2018/wordml" xmlns:w16se="http://schemas.microsoft.com/office/word/2015/wordml/symex" xmlns:wpg="http://schemas.microsoft.com/office/word/2010/wordprocessingGroup" xmlns:wpi="http://schemas.microsoft.com/office/word/2010/wordprocessingInk" xmlns:wne="http://schemas.microsoft.com/office/word/2006/wordml" xmlns:wps="http://schemas.microsoft.com/office/word/2010/wordprocessingShape" mc:Ignorable="w14 w15 w16se w16cid w16 w16cex wp14">
   <w:body>
     <w:p>
       <w:pPr>
@@ -608,16 +608,16 @@
         <mc:AlternateContent>
           <mc:Choice Requires="wps">
             <w:drawing>
-              <wp:anchor distT="0" distB="0" distL="114300" distR="114300" simplePos="0" relativeHeight="251698176" behindDoc="0" locked="0" layoutInCell="1" allowOverlap="1" wp14:anchorId="36E9362B" wp14:editId="4EBCD220">
+              <wp:anchor distT="0" distB="0" distL="114300" distR="114300" simplePos="0" relativeHeight="251698176" behindDoc="0" locked="0" layoutInCell="1" allowOverlap="1" wp14:anchorId="36E9362B" wp14:editId="631C490B">
                 <wp:simplePos x="0" y="0"/>
                 <wp:positionH relativeFrom="column">
-                  <wp:posOffset>309880</wp:posOffset>
+                  <wp:posOffset>307690</wp:posOffset>
                 </wp:positionH>
                 <wp:positionV relativeFrom="paragraph">
-                  <wp:posOffset>181003</wp:posOffset>
+                  <wp:posOffset>181501</wp:posOffset>
                 </wp:positionV>
-                <wp:extent cx="6273579" cy="5128591"/>
-                <wp:effectExtent l="0" t="0" r="13335" b="15240"/>
+                <wp:extent cx="6273579" cy="3633951"/>
+                <wp:effectExtent l="0" t="0" r="13335" b="11430"/>
                 <wp:wrapNone/>
                 <wp:docPr id="1" name="Rounded Rectangle 1"/>
                 <wp:cNvGraphicFramePr/>
@@ -628,7 +628,7 @@
                       <wps:spPr>
                         <a:xfrm>
                           <a:off x="0" y="0"/>
-                          <a:ext cx="6273579" cy="5128591"/>
+                          <a:ext cx="6273579" cy="3633951"/>
                         </a:xfrm>
                         <a:prstGeom prst="roundRect">
                           <a:avLst/>
@@ -1052,8 +1052,6 @@
                               </w:rPr>
                               <w:t>Cleanout unused functions</w:t>
                             </w:r>
-                            <w:bookmarkStart w:id="0" w:name="_GoBack"/>
-                            <w:bookmarkEnd w:id="0"/>
                           </w:p>
                           <w:p>
                             <w:pPr>
@@ -1085,7 +1083,7 @@
           </mc:Choice>
           <mc:Fallback>
             <w:pict>
-              <v:roundrect w14:anchorId="36E9362B" id="Rounded Rectangle 1" o:spid="_x0000_s1030" style="position:absolute;margin-left:24.4pt;margin-top:14.25pt;width:494pt;height:403.85pt;z-index:251698176;visibility:visible;mso-wrap-style:square;mso-width-percent:0;mso-height-percent:0;mso-wrap-distance-left:9pt;mso-wrap-distance-top:0;mso-wrap-distance-right:9pt;mso-wrap-distance-bottom:0;mso-position-horizontal:absolute;mso-position-horizontal-relative:text;mso-position-vertical:absolute;mso-position-vertical-relative:text;mso-width-percent:0;mso-height-percent:0;mso-width-relative:margin;mso-height-relative:margin;v-text-anchor:middle" arcsize="10923f" o:gfxdata="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" fillcolor="#70ad47 [3209]" strokecolor="#375623 [1609]" strokeweight="1pt">
+              <v:roundrect w14:anchorId="36E9362B" id="Rounded Rectangle 1" o:spid="_x0000_s1030" style="position:absolute;margin-left:24.25pt;margin-top:14.3pt;width:494pt;height:286.15pt;z-index:251698176;visibility:visible;mso-wrap-style:square;mso-width-percent:0;mso-height-percent:0;mso-wrap-distance-left:9pt;mso-wrap-distance-top:0;mso-wrap-distance-right:9pt;mso-wrap-distance-bottom:0;mso-position-horizontal:absolute;mso-position-horizontal-relative:text;mso-position-vertical:absolute;mso-position-vertical-relative:text;mso-width-percent:0;mso-height-percent:0;mso-width-relative:margin;mso-height-relative:margin;v-text-anchor:middle" arcsize="10923f" o:gfxdata="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" fillcolor="#70ad47 [3209]" strokecolor="#375623 [1609]" strokeweight="1pt">
                 <v:stroke joinstyle="miter"/>
                 <v:textbox inset="3.6pt,0,3.6pt,0">
                   <w:txbxContent>
@@ -1489,8 +1487,6 @@
                         </w:rPr>
                         <w:t>Cleanout unused functions</w:t>
                       </w:r>
-                      <w:bookmarkStart w:id="1" w:name="_GoBack"/>
-                      <w:bookmarkEnd w:id="1"/>
                     </w:p>
                     <w:p>
                       <w:pPr>
@@ -6898,7 +6894,7 @@
 </file>
 
 <file path=word/numbering.xml><?xml version="1.0" encoding="utf-8"?>
-<w:numbering xmlns:wpc="http://schemas.microsoft.com/office/word/2010/wordprocessingCanvas" xmlns:cx="http://schemas.microsoft.com/office/drawing/2014/chartex" xmlns:cx1="http://schemas.microsoft.com/office/drawing/2015/9/8/chartex" xmlns:cx2="http://schemas.microsoft.com/office/drawing/2015/10/21/chartex" xmlns:cx3="http://schemas.microsoft.com/office/drawing/2016/5/9/chartex" xmlns:cx4="http://schemas.microsoft.com/office/drawing/2016/5/10/chartex" xmlns:cx5="http://schemas.microsoft.com/office/drawing/2016/5/11/chartex" xmlns:cx6="http://schemas.microsoft.com/office/drawing/2016/5/12/chartex" xmlns:cx7="http://schemas.microsoft.com/office/drawing/2016/5/13/chartex" xmlns:cx8="http://schemas.microsoft.com/office/drawing/2016/5/14/chartex" xmlns:mc="http://schemas.openxmlformats.org/markup-compatibility/2006" xmlns:aink="http://schemas.microsoft.com/office/drawing/2016/ink" xmlns:am3d="http://schemas.microsoft.com/office/drawing/2017/model3d" xmlns:o="urn:schemas-microsoft-com:office:office" xmlns:r="http://schemas.openxmlformats.org/officeDocument/2006/relationships" xmlns:m="http://schemas.openxmlformats.org/officeDocument/2006/math" xmlns:v="urn:schemas-microsoft-com:vml" xmlns:wp14="http://schemas.microsoft.com/office/word/2010/wordprocessingDrawing" xmlns:wp="http://schemas.openxmlformats.org/drawingml/2006/wordprocessingDrawing" xmlns:w10="urn:schemas-microsoft-com:office:word" xmlns:w="http://schemas.openxmlformats.org/wordprocessingml/2006/main" xmlns:w14="http://schemas.microsoft.com/office/word/2010/wordml" xmlns:w15="http://schemas.microsoft.com/office/word/2012/wordml" xmlns:w16cid="http://schemas.microsoft.com/office/word/2016/wordml/cid" xmlns:w16se="http://schemas.microsoft.com/office/word/2015/wordml/symex" xmlns:wpg="http://schemas.microsoft.com/office/word/2010/wordprocessingGroup" xmlns:wpi="http://schemas.microsoft.com/office/word/2010/wordprocessingInk" xmlns:wne="http://schemas.microsoft.com/office/word/2006/wordml" xmlns:wps="http://schemas.microsoft.com/office/word/2010/wordprocessingShape" mc:Ignorable="w14 w15 w16se w16cid wp14">
+<w:numbering xmlns:wpc="http://schemas.microsoft.com/office/word/2010/wordprocessingCanvas" xmlns:cx="http://schemas.microsoft.com/office/drawing/2014/chartex" xmlns:cx1="http://schemas.microsoft.com/office/drawing/2015/9/8/chartex" xmlns:cx2="http://schemas.microsoft.com/office/drawing/2015/10/21/chartex" xmlns:cx3="http://schemas.microsoft.com/office/drawing/2016/5/9/chartex" xmlns:cx4="http://schemas.microsoft.com/office/drawing/2016/5/10/chartex" xmlns:cx5="http://schemas.microsoft.com/office/drawing/2016/5/11/chartex" xmlns:cx6="http://schemas.microsoft.com/office/drawing/2016/5/12/chartex" xmlns:cx7="http://schemas.microsoft.com/office/drawing/2016/5/13/chartex" xmlns:cx8="http://schemas.microsoft.com/office/drawing/2016/5/14/chartex" xmlns:mc="http://schemas.openxmlformats.org/markup-compatibility/2006" xmlns:aink="http://schemas.microsoft.com/office/drawing/2016/ink" xmlns:am3d="http://schemas.microsoft.com/office/drawing/2017/model3d" xmlns:o="urn:schemas-microsoft-com:office:office" xmlns:r="http://schemas.openxmlformats.org/officeDocument/2006/relationships" xmlns:m="http://schemas.openxmlformats.org/officeDocument/2006/math" xmlns:v="urn:schemas-microsoft-com:vml" xmlns:wp14="http://schemas.microsoft.com/office/word/2010/wordprocessingDrawing" xmlns:wp="http://schemas.openxmlformats.org/drawingml/2006/wordprocessingDrawing" xmlns:w10="urn:schemas-microsoft-com:office:word" xmlns:w="http://schemas.openxmlformats.org/wordprocessingml/2006/main" xmlns:w14="http://schemas.microsoft.com/office/word/2010/wordml" xmlns:w15="http://schemas.microsoft.com/office/word/2012/wordml" xmlns:w16cex="http://schemas.microsoft.com/office/word/2018/wordml/cex" xmlns:w16cid="http://schemas.microsoft.com/office/word/2016/wordml/cid" xmlns:w16="http://schemas.microsoft.com/office/word/2018/wordml" xmlns:w16se="http://schemas.microsoft.com/office/word/2015/wordml/symex" xmlns:wpg="http://schemas.microsoft.com/office/word/2010/wordprocessingGroup" xmlns:wpi="http://schemas.microsoft.com/office/word/2010/wordprocessingInk" xmlns:wne="http://schemas.microsoft.com/office/word/2006/wordml" xmlns:wps="http://schemas.microsoft.com/office/word/2010/wordprocessingShape" mc:Ignorable="w14 w15 w16se w16cid w16 w16cex wp14">
   <w:abstractNum w:abstractNumId="0" w15:restartNumberingAfterBreak="0">
     <w:nsid w:val="3F4D1F92"/>
     <w:multiLevelType w:val="multilevel"/>
@@ -7084,7 +7080,7 @@
 </file>
 
 <file path=word/styles.xml><?xml version="1.0" encoding="utf-8"?>
-<w:styles xmlns:mc="http://schemas.openxmlformats.org/markup-compatibility/2006" xmlns:r="http://schemas.openxmlformats.org/officeDocument/2006/relationships" xmlns:w="http://schemas.openxmlformats.org/wordprocessingml/2006/main" xmlns:w14="http://schemas.microsoft.com/office/word/2010/wordml" xmlns:w15="http://schemas.microsoft.com/office/word/2012/wordml" xmlns:w16cid="http://schemas.microsoft.com/office/word/2016/wordml/cid" xmlns:w16se="http://schemas.microsoft.com/office/word/2015/wordml/symex" mc:Ignorable="w14 w15 w16se w16cid">
+<w:styles xmlns:mc="http://schemas.openxmlformats.org/markup-compatibility/2006" xmlns:r="http://schemas.openxmlformats.org/officeDocument/2006/relationships" xmlns:w="http://schemas.openxmlformats.org/wordprocessingml/2006/main" xmlns:w14="http://schemas.microsoft.com/office/word/2010/wordml" xmlns:w15="http://schemas.microsoft.com/office/word/2012/wordml" xmlns:w16cex="http://schemas.microsoft.com/office/word/2018/wordml/cex" xmlns:w16cid="http://schemas.microsoft.com/office/word/2016/wordml/cid" xmlns:w16="http://schemas.microsoft.com/office/word/2018/wordml" xmlns:w16se="http://schemas.microsoft.com/office/word/2015/wordml/symex" mc:Ignorable="w14 w15 w16se w16cid w16 w16cex">
   <w:docDefaults>
     <w:rPrDefault>
       <w:rPr>

</xml_diff>